<commit_message>
updated protocol, changed prints to the console
</commit_message>
<xml_diff>
--- a/Protokoll Mülleimerprojekt.docx
+++ b/Protokoll Mülleimerprojekt.docx
@@ -16,8 +16,8 @@
         <w:tblLook w:val="04A0" w:firstRow="1" w:lastRow="0" w:firstColumn="1" w:lastColumn="0" w:noHBand="0" w:noVBand="1"/>
       </w:tblPr>
       <w:tblGrid>
-        <w:gridCol w:w="1868"/>
-        <w:gridCol w:w="7194"/>
+        <w:gridCol w:w="1863"/>
+        <w:gridCol w:w="7199"/>
       </w:tblGrid>
       <w:tr>
         <w:trPr>
@@ -30,7 +30,7 @@
           </w:tcPr>
           <w:p>
             <w:pPr>
-              <w:pStyle w:val="BodyText"/>
+              <w:pStyle w:val="Textkrper"/>
               <w:spacing w:line="240" w:lineRule="auto"/>
               <w:jc w:val="both"/>
               <w:rPr>
@@ -58,7 +58,7 @@
           </w:tcPr>
           <w:p>
             <w:pPr>
-              <w:pStyle w:val="BodyText"/>
+              <w:pStyle w:val="Textkrper"/>
               <w:spacing w:line="240" w:lineRule="auto"/>
               <w:jc w:val="both"/>
               <w:rPr>
@@ -89,7 +89,7 @@
           </w:tcPr>
           <w:p>
             <w:pPr>
-              <w:pStyle w:val="BodyText"/>
+              <w:pStyle w:val="Textkrper"/>
               <w:spacing w:line="240" w:lineRule="auto"/>
               <w:jc w:val="both"/>
               <w:rPr>
@@ -115,7 +115,7 @@
           </w:tcPr>
           <w:p>
             <w:pPr>
-              <w:pStyle w:val="BodyText"/>
+              <w:pStyle w:val="Textkrper"/>
               <w:spacing w:line="240" w:lineRule="auto"/>
               <w:jc w:val="both"/>
               <w:rPr>
@@ -131,6 +131,14 @@
                 <w:lang w:val="de-AT"/>
               </w:rPr>
               <w:t>IoT Projekt</w:t>
+            </w:r>
+            <w:r>
+              <w:rPr>
+                <w:rFonts w:cs="Arial"/>
+                <w:sz w:val="36"/>
+                <w:lang w:val="de-AT"/>
+              </w:rPr>
+              <w:t xml:space="preserve"> - Mülleimer</w:t>
             </w:r>
           </w:p>
         </w:tc>
@@ -146,7 +154,7 @@
           </w:tcPr>
           <w:p>
             <w:pPr>
-              <w:pStyle w:val="BodyText"/>
+              <w:pStyle w:val="Textkrper"/>
               <w:spacing w:line="240" w:lineRule="auto"/>
               <w:jc w:val="both"/>
               <w:rPr>
@@ -172,7 +180,7 @@
           </w:tcPr>
           <w:p>
             <w:pPr>
-              <w:pStyle w:val="BodyText"/>
+              <w:pStyle w:val="Textkrper"/>
               <w:spacing w:line="240" w:lineRule="auto"/>
               <w:jc w:val="both"/>
               <w:rPr>
@@ -203,7 +211,7 @@
           </w:tcPr>
           <w:p>
             <w:pPr>
-              <w:pStyle w:val="BodyText"/>
+              <w:pStyle w:val="Textkrper"/>
               <w:spacing w:line="240" w:lineRule="auto"/>
               <w:jc w:val="both"/>
               <w:rPr>
@@ -229,7 +237,7 @@
           </w:tcPr>
           <w:p>
             <w:pPr>
-              <w:pStyle w:val="BodyText"/>
+              <w:pStyle w:val="Textkrper"/>
               <w:spacing w:line="240" w:lineRule="auto"/>
               <w:jc w:val="both"/>
               <w:rPr>
@@ -260,7 +268,7 @@
           </w:tcPr>
           <w:p>
             <w:pPr>
-              <w:pStyle w:val="BodyText"/>
+              <w:pStyle w:val="Textkrper"/>
               <w:spacing w:line="240" w:lineRule="auto"/>
               <w:jc w:val="both"/>
               <w:rPr>
@@ -286,7 +294,7 @@
           </w:tcPr>
           <w:p>
             <w:pPr>
-              <w:pStyle w:val="BodyText"/>
+              <w:pStyle w:val="Textkrper"/>
               <w:spacing w:line="240" w:lineRule="auto"/>
               <w:jc w:val="both"/>
               <w:rPr>
@@ -326,7 +334,7 @@
                 <w:sz w:val="36"/>
                 <w:lang w:val="de-AT"/>
               </w:rPr>
-              <w:t>16. Juni 2025</w:t>
+              <w:t>17. Juni 2025</w:t>
             </w:r>
             <w:r>
               <w:rPr>
@@ -342,7 +350,7 @@
     </w:tbl>
     <w:p>
       <w:pPr>
-        <w:pStyle w:val="BodyText"/>
+        <w:pStyle w:val="Textkrper"/>
         <w:spacing w:line="240" w:lineRule="auto"/>
         <w:jc w:val="both"/>
         <w:rPr>
@@ -377,7 +385,7 @@
       <w:sdtContent>
         <w:p>
           <w:pPr>
-            <w:pStyle w:val="TOCHeading"/>
+            <w:pStyle w:val="Inhaltsverzeichnisberschrift"/>
           </w:pPr>
           <w:r>
             <w:rPr>
@@ -388,7 +396,7 @@
         </w:p>
         <w:p>
           <w:pPr>
-            <w:pStyle w:val="TOC1"/>
+            <w:pStyle w:val="Verzeichnis1"/>
             <w:tabs>
               <w:tab w:val="right" w:leader="dot" w:pos="9062"/>
             </w:tabs>
@@ -409,14 +417,14 @@
           <w:r>
             <w:fldChar w:fldCharType="separate"/>
           </w:r>
-          <w:hyperlink w:anchor="_Toc200959809" w:history="1">
+          <w:hyperlink w:anchor="_Toc201007414" w:history="1">
             <w:r>
               <w:rPr>
                 <w:rStyle w:val="Hyperlink"/>
                 <w:rFonts w:cs="Arial"/>
                 <w:noProof/>
               </w:rPr>
-              <w:t>Planung:</w:t>
+              <w:t>Planung</w:t>
             </w:r>
             <w:r>
               <w:rPr>
@@ -437,7 +445,7 @@
                 <w:noProof/>
                 <w:webHidden/>
               </w:rPr>
-              <w:instrText xml:space="preserve"> PAGEREF _Toc200959809 \h </w:instrText>
+              <w:instrText xml:space="preserve"> PAGEREF _Toc201007414 \h </w:instrText>
             </w:r>
             <w:r>
               <w:rPr>
@@ -470,7 +478,7 @@
         </w:p>
         <w:p>
           <w:pPr>
-            <w:pStyle w:val="TOC2"/>
+            <w:pStyle w:val="Verzeichnis2"/>
             <w:tabs>
               <w:tab w:val="right" w:leader="dot" w:pos="9062"/>
             </w:tabs>
@@ -482,7 +490,7 @@
               <w14:ligatures w14:val="standardContextual"/>
             </w:rPr>
           </w:pPr>
-          <w:hyperlink w:anchor="_Toc200959810" w:history="1">
+          <w:hyperlink w:anchor="_Toc201007415" w:history="1">
             <w:r>
               <w:rPr>
                 <w:rStyle w:val="Hyperlink"/>
@@ -509,7 +517,7 @@
                 <w:noProof/>
                 <w:webHidden/>
               </w:rPr>
-              <w:instrText xml:space="preserve"> PAGEREF _Toc200959810 \h </w:instrText>
+              <w:instrText xml:space="preserve"> PAGEREF _Toc201007415 \h </w:instrText>
             </w:r>
             <w:r>
               <w:rPr>
@@ -542,7 +550,7 @@
         </w:p>
         <w:p>
           <w:pPr>
-            <w:pStyle w:val="TOC2"/>
+            <w:pStyle w:val="Verzeichnis2"/>
             <w:tabs>
               <w:tab w:val="right" w:leader="dot" w:pos="9062"/>
             </w:tabs>
@@ -554,7 +562,7 @@
               <w14:ligatures w14:val="standardContextual"/>
             </w:rPr>
           </w:pPr>
-          <w:hyperlink w:anchor="_Toc200959811" w:history="1">
+          <w:hyperlink w:anchor="_Toc201007416" w:history="1">
             <w:r>
               <w:rPr>
                 <w:rStyle w:val="Hyperlink"/>
@@ -581,7 +589,7 @@
                 <w:noProof/>
                 <w:webHidden/>
               </w:rPr>
-              <w:instrText xml:space="preserve"> PAGEREF _Toc200959811 \h </w:instrText>
+              <w:instrText xml:space="preserve"> PAGEREF _Toc201007416 \h </w:instrText>
             </w:r>
             <w:r>
               <w:rPr>
@@ -614,7 +622,7 @@
         </w:p>
         <w:p>
           <w:pPr>
-            <w:pStyle w:val="TOC2"/>
+            <w:pStyle w:val="Verzeichnis2"/>
             <w:tabs>
               <w:tab w:val="right" w:leader="dot" w:pos="9062"/>
             </w:tabs>
@@ -626,7 +634,7 @@
               <w14:ligatures w14:val="standardContextual"/>
             </w:rPr>
           </w:pPr>
-          <w:hyperlink w:anchor="_Toc200959812" w:history="1">
+          <w:hyperlink w:anchor="_Toc201007417" w:history="1">
             <w:r>
               <w:rPr>
                 <w:rStyle w:val="Hyperlink"/>
@@ -653,7 +661,7 @@
                 <w:noProof/>
                 <w:webHidden/>
               </w:rPr>
-              <w:instrText xml:space="preserve"> PAGEREF _Toc200959812 \h </w:instrText>
+              <w:instrText xml:space="preserve"> PAGEREF _Toc201007417 \h </w:instrText>
             </w:r>
             <w:r>
               <w:rPr>
@@ -686,7 +694,7 @@
         </w:p>
         <w:p>
           <w:pPr>
-            <w:pStyle w:val="TOC1"/>
+            <w:pStyle w:val="Verzeichnis2"/>
             <w:tabs>
               <w:tab w:val="right" w:leader="dot" w:pos="9062"/>
             </w:tabs>
@@ -698,13 +706,13 @@
               <w14:ligatures w14:val="standardContextual"/>
             </w:rPr>
           </w:pPr>
-          <w:hyperlink w:anchor="_Toc200959813" w:history="1">
+          <w:hyperlink w:anchor="_Toc201007418" w:history="1">
             <w:r>
               <w:rPr>
                 <w:rStyle w:val="Hyperlink"/>
                 <w:noProof/>
               </w:rPr>
-              <w:t>Hardware:</w:t>
+              <w:t>Geplante Teile realisiert:</w:t>
             </w:r>
             <w:r>
               <w:rPr>
@@ -725,7 +733,7 @@
                 <w:noProof/>
                 <w:webHidden/>
               </w:rPr>
-              <w:instrText xml:space="preserve"> PAGEREF _Toc200959813 \h </w:instrText>
+              <w:instrText xml:space="preserve"> PAGEREF _Toc201007418 \h </w:instrText>
             </w:r>
             <w:r>
               <w:rPr>
@@ -758,7 +766,7 @@
         </w:p>
         <w:p>
           <w:pPr>
-            <w:pStyle w:val="TOC1"/>
+            <w:pStyle w:val="Verzeichnis1"/>
             <w:tabs>
               <w:tab w:val="right" w:leader="dot" w:pos="9062"/>
             </w:tabs>
@@ -770,13 +778,13 @@
               <w14:ligatures w14:val="standardContextual"/>
             </w:rPr>
           </w:pPr>
-          <w:hyperlink w:anchor="_Toc200959814" w:history="1">
+          <w:hyperlink w:anchor="_Toc201007419" w:history="1">
             <w:r>
               <w:rPr>
                 <w:rStyle w:val="Hyperlink"/>
                 <w:noProof/>
               </w:rPr>
-              <w:t>Umsetzung der Funktionen - TinkerCad:</w:t>
+              <w:t>Umsetzung der Funktionen</w:t>
             </w:r>
             <w:r>
               <w:rPr>
@@ -797,7 +805,7 @@
                 <w:noProof/>
                 <w:webHidden/>
               </w:rPr>
-              <w:instrText xml:space="preserve"> PAGEREF _Toc200959814 \h </w:instrText>
+              <w:instrText xml:space="preserve"> PAGEREF _Toc201007419 \h </w:instrText>
             </w:r>
             <w:r>
               <w:rPr>
@@ -830,7 +838,7 @@
         </w:p>
         <w:p>
           <w:pPr>
-            <w:pStyle w:val="TOC1"/>
+            <w:pStyle w:val="Verzeichnis2"/>
             <w:tabs>
               <w:tab w:val="right" w:leader="dot" w:pos="9062"/>
             </w:tabs>
@@ -842,13 +850,13 @@
               <w14:ligatures w14:val="standardContextual"/>
             </w:rPr>
           </w:pPr>
-          <w:hyperlink w:anchor="_Toc200959815" w:history="1">
+          <w:hyperlink w:anchor="_Toc201007420" w:history="1">
             <w:r>
               <w:rPr>
                 <w:rStyle w:val="Hyperlink"/>
                 <w:noProof/>
               </w:rPr>
-              <w:t>Umsetzung der Funktionen - Hardware:</w:t>
+              <w:t>TinkerCad:</w:t>
             </w:r>
             <w:r>
               <w:rPr>
@@ -869,7 +877,7 @@
                 <w:noProof/>
                 <w:webHidden/>
               </w:rPr>
-              <w:instrText xml:space="preserve"> PAGEREF _Toc200959815 \h </w:instrText>
+              <w:instrText xml:space="preserve"> PAGEREF _Toc201007420 \h </w:instrText>
             </w:r>
             <w:r>
               <w:rPr>
@@ -889,7 +897,7 @@
                 <w:noProof/>
                 <w:webHidden/>
               </w:rPr>
-              <w:t>5</w:t>
+              <w:t>4</w:t>
             </w:r>
             <w:r>
               <w:rPr>
@@ -902,7 +910,7 @@
         </w:p>
         <w:p>
           <w:pPr>
-            <w:pStyle w:val="TOC1"/>
+            <w:pStyle w:val="Verzeichnis2"/>
             <w:tabs>
               <w:tab w:val="right" w:leader="dot" w:pos="9062"/>
             </w:tabs>
@@ -914,13 +922,13 @@
               <w14:ligatures w14:val="standardContextual"/>
             </w:rPr>
           </w:pPr>
-          <w:hyperlink w:anchor="_Toc200959816" w:history="1">
+          <w:hyperlink w:anchor="_Toc201007421" w:history="1">
             <w:r>
               <w:rPr>
                 <w:rStyle w:val="Hyperlink"/>
                 <w:noProof/>
               </w:rPr>
-              <w:t>Umsetzung der Funktionen - Software</w:t>
+              <w:t>Hardware:</w:t>
             </w:r>
             <w:r>
               <w:rPr>
@@ -941,7 +949,7 @@
                 <w:noProof/>
                 <w:webHidden/>
               </w:rPr>
-              <w:instrText xml:space="preserve"> PAGEREF _Toc200959816 \h </w:instrText>
+              <w:instrText xml:space="preserve"> PAGEREF _Toc201007421 \h </w:instrText>
             </w:r>
             <w:r>
               <w:rPr>
@@ -961,7 +969,7 @@
                 <w:noProof/>
                 <w:webHidden/>
               </w:rPr>
-              <w:t>6</w:t>
+              <w:t>5</w:t>
             </w:r>
             <w:r>
               <w:rPr>
@@ -974,7 +982,7 @@
         </w:p>
         <w:p>
           <w:pPr>
-            <w:pStyle w:val="TOC1"/>
+            <w:pStyle w:val="Verzeichnis2"/>
             <w:tabs>
               <w:tab w:val="right" w:leader="dot" w:pos="9062"/>
             </w:tabs>
@@ -986,14 +994,13 @@
               <w14:ligatures w14:val="standardContextual"/>
             </w:rPr>
           </w:pPr>
-          <w:hyperlink w:anchor="_Toc200959817" w:history="1">
+          <w:hyperlink w:anchor="_Toc201007422" w:history="1">
             <w:r>
               <w:rPr>
                 <w:rStyle w:val="Hyperlink"/>
-                <w:rFonts w:cs="Arial"/>
-                <w:noProof/>
-              </w:rPr>
-              <w:t>Projekt-Tagebuch</w:t>
+                <w:noProof/>
+              </w:rPr>
+              <w:t>Software:</w:t>
             </w:r>
             <w:r>
               <w:rPr>
@@ -1014,7 +1021,7 @@
                 <w:noProof/>
                 <w:webHidden/>
               </w:rPr>
-              <w:instrText xml:space="preserve"> PAGEREF _Toc200959817 \h </w:instrText>
+              <w:instrText xml:space="preserve"> PAGEREF _Toc201007422 \h </w:instrText>
             </w:r>
             <w:r>
               <w:rPr>
@@ -1034,7 +1041,7 @@
                 <w:noProof/>
                 <w:webHidden/>
               </w:rPr>
-              <w:t>9</w:t>
+              <w:t>6</w:t>
             </w:r>
             <w:r>
               <w:rPr>
@@ -1047,7 +1054,7 @@
         </w:p>
         <w:p>
           <w:pPr>
-            <w:pStyle w:val="TOC2"/>
+            <w:pStyle w:val="Verzeichnis1"/>
             <w:tabs>
               <w:tab w:val="right" w:leader="dot" w:pos="9062"/>
             </w:tabs>
@@ -1059,13 +1066,14 @@
               <w14:ligatures w14:val="standardContextual"/>
             </w:rPr>
           </w:pPr>
-          <w:hyperlink w:anchor="_Toc200959818" w:history="1">
+          <w:hyperlink w:anchor="_Toc201007423" w:history="1">
             <w:r>
               <w:rPr>
                 <w:rStyle w:val="Hyperlink"/>
-                <w:noProof/>
-              </w:rPr>
-              <w:t>Erste Einheit:</w:t>
+                <w:rFonts w:cs="Arial"/>
+                <w:noProof/>
+              </w:rPr>
+              <w:t>Projekt-Tagebuch</w:t>
             </w:r>
             <w:r>
               <w:rPr>
@@ -1086,7 +1094,7 @@
                 <w:noProof/>
                 <w:webHidden/>
               </w:rPr>
-              <w:instrText xml:space="preserve"> PAGEREF _Toc200959818 \h </w:instrText>
+              <w:instrText xml:space="preserve"> PAGEREF _Toc201007423 \h </w:instrText>
             </w:r>
             <w:r>
               <w:rPr>
@@ -1119,7 +1127,7 @@
         </w:p>
         <w:p>
           <w:pPr>
-            <w:pStyle w:val="TOC2"/>
+            <w:pStyle w:val="Verzeichnis2"/>
             <w:tabs>
               <w:tab w:val="right" w:leader="dot" w:pos="9062"/>
             </w:tabs>
@@ -1131,12 +1139,84 @@
               <w14:ligatures w14:val="standardContextual"/>
             </w:rPr>
           </w:pPr>
-          <w:hyperlink w:anchor="_Toc200959819" w:history="1">
+          <w:hyperlink w:anchor="_Toc201007424" w:history="1">
             <w:r>
               <w:rPr>
                 <w:rStyle w:val="Hyperlink"/>
                 <w:noProof/>
               </w:rPr>
+              <w:t>Erste Einheit:</w:t>
+            </w:r>
+            <w:r>
+              <w:rPr>
+                <w:noProof/>
+                <w:webHidden/>
+              </w:rPr>
+              <w:tab/>
+            </w:r>
+            <w:r>
+              <w:rPr>
+                <w:noProof/>
+                <w:webHidden/>
+              </w:rPr>
+              <w:fldChar w:fldCharType="begin"/>
+            </w:r>
+            <w:r>
+              <w:rPr>
+                <w:noProof/>
+                <w:webHidden/>
+              </w:rPr>
+              <w:instrText xml:space="preserve"> PAGEREF _Toc201007424 \h </w:instrText>
+            </w:r>
+            <w:r>
+              <w:rPr>
+                <w:noProof/>
+                <w:webHidden/>
+              </w:rPr>
+            </w:r>
+            <w:r>
+              <w:rPr>
+                <w:noProof/>
+                <w:webHidden/>
+              </w:rPr>
+              <w:fldChar w:fldCharType="separate"/>
+            </w:r>
+            <w:r>
+              <w:rPr>
+                <w:noProof/>
+                <w:webHidden/>
+              </w:rPr>
+              <w:t>9</w:t>
+            </w:r>
+            <w:r>
+              <w:rPr>
+                <w:noProof/>
+                <w:webHidden/>
+              </w:rPr>
+              <w:fldChar w:fldCharType="end"/>
+            </w:r>
+          </w:hyperlink>
+        </w:p>
+        <w:p>
+          <w:pPr>
+            <w:pStyle w:val="Verzeichnis2"/>
+            <w:tabs>
+              <w:tab w:val="right" w:leader="dot" w:pos="9062"/>
+            </w:tabs>
+            <w:rPr>
+              <w:rFonts w:asciiTheme="minorHAnsi" w:eastAsiaTheme="minorEastAsia" w:hAnsiTheme="minorHAnsi" w:cstheme="minorBidi"/>
+              <w:noProof/>
+              <w:kern w:val="2"/>
+              <w:lang w:eastAsia="de-AT"/>
+              <w14:ligatures w14:val="standardContextual"/>
+            </w:rPr>
+          </w:pPr>
+          <w:hyperlink w:anchor="_Toc201007425" w:history="1">
+            <w:r>
+              <w:rPr>
+                <w:rStyle w:val="Hyperlink"/>
+                <w:noProof/>
+              </w:rPr>
               <w:t>Zweite Einheit:</w:t>
             </w:r>
             <w:r>
@@ -1158,7 +1238,7 @@
                 <w:noProof/>
                 <w:webHidden/>
               </w:rPr>
-              <w:instrText xml:space="preserve"> PAGEREF _Toc200959819 \h </w:instrText>
+              <w:instrText xml:space="preserve"> PAGEREF _Toc201007425 \h </w:instrText>
             </w:r>
             <w:r>
               <w:rPr>
@@ -1223,7 +1303,7 @@
     </w:p>
     <w:p>
       <w:pPr>
-        <w:pStyle w:val="BodyText"/>
+        <w:pStyle w:val="Textkrper"/>
         <w:spacing w:line="240" w:lineRule="auto"/>
         <w:jc w:val="both"/>
         <w:rPr>
@@ -1236,42 +1316,42 @@
     </w:p>
     <w:p>
       <w:pPr>
-        <w:pStyle w:val="Heading1"/>
+        <w:pStyle w:val="berschrift1"/>
         <w:rPr>
           <w:rFonts w:cs="Arial"/>
         </w:rPr>
       </w:pPr>
       <w:bookmarkStart w:id="1" w:name="_Toc199859865"/>
-      <w:bookmarkStart w:id="2" w:name="_Toc198651170"/>
-      <w:bookmarkStart w:id="3" w:name="_Toc200959809"/>
+      <w:bookmarkStart w:id="2" w:name="_Toc201007414"/>
+      <w:bookmarkStart w:id="3" w:name="_Toc198651170"/>
       <w:r>
         <w:rPr>
           <w:rFonts w:cs="Arial"/>
         </w:rPr>
-        <w:t>Planung:</w:t>
+        <w:t>Planung</w:t>
       </w:r>
       <w:bookmarkEnd w:id="1"/>
+      <w:bookmarkEnd w:id="2"/>
+    </w:p>
+    <w:p>
+      <w:pPr>
+        <w:pStyle w:val="berschrift2"/>
+      </w:pPr>
+      <w:bookmarkStart w:id="4" w:name="_Toc199859866"/>
+      <w:bookmarkStart w:id="5" w:name="_Toc201007415"/>
+      <w:r>
+        <w:t>Gedachten Funktionen</w:t>
+      </w:r>
+      <w:r>
+        <w:t>:</w:t>
+      </w:r>
       <w:bookmarkEnd w:id="3"/>
-    </w:p>
-    <w:p>
-      <w:pPr>
-        <w:pStyle w:val="Heading2"/>
-      </w:pPr>
-      <w:bookmarkStart w:id="4" w:name="_Toc199859866"/>
-      <w:bookmarkStart w:id="5" w:name="_Toc200959810"/>
-      <w:r>
-        <w:t>Gedachten Funktionen</w:t>
-      </w:r>
-      <w:r>
-        <w:t>:</w:t>
-      </w:r>
-      <w:bookmarkEnd w:id="2"/>
       <w:bookmarkEnd w:id="4"/>
       <w:bookmarkEnd w:id="5"/>
     </w:p>
     <w:p>
       <w:pPr>
-        <w:pStyle w:val="ListParagraph"/>
+        <w:pStyle w:val="Listenabsatz"/>
         <w:numPr>
           <w:ilvl w:val="0"/>
           <w:numId w:val="2"/>
@@ -1284,10 +1364,13 @@
       <w:r>
         <w:t>Ultraschall-Sensoren</w:t>
       </w:r>
-    </w:p>
-    <w:p>
-      <w:pPr>
-        <w:pStyle w:val="ListParagraph"/>
+      <w:r>
+        <w:t>, die vertikal aufeinander angeordnet sind</w:t>
+      </w:r>
+    </w:p>
+    <w:p>
+      <w:pPr>
+        <w:pStyle w:val="Listenabsatz"/>
         <w:numPr>
           <w:ilvl w:val="0"/>
           <w:numId w:val="2"/>
@@ -1301,12 +1384,24 @@
         <w:t xml:space="preserve"> </w:t>
       </w:r>
       <w:r>
-        <w:t>(rot-&gt;gelb-&gt;grün)</w:t>
-      </w:r>
-    </w:p>
-    <w:p>
-      <w:pPr>
-        <w:pStyle w:val="ListParagraph"/>
+        <w:t>(</w:t>
+      </w:r>
+      <w:r>
+        <w:t>grün</w:t>
+      </w:r>
+      <w:r>
+        <w:t>-&gt;gelb-&gt;</w:t>
+      </w:r>
+      <w:r>
+        <w:t>rot</w:t>
+      </w:r>
+      <w:r>
+        <w:t>)</w:t>
+      </w:r>
+    </w:p>
+    <w:p>
+      <w:pPr>
+        <w:pStyle w:val="Listenabsatz"/>
         <w:numPr>
           <w:ilvl w:val="0"/>
           <w:numId w:val="2"/>
@@ -1319,7 +1414,7 @@
     </w:p>
     <w:p>
       <w:pPr>
-        <w:pStyle w:val="ListParagraph"/>
+        <w:pStyle w:val="Listenabsatz"/>
         <w:numPr>
           <w:ilvl w:val="0"/>
           <w:numId w:val="2"/>
@@ -1335,7 +1430,7 @@
     </w:p>
     <w:p>
       <w:pPr>
-        <w:pStyle w:val="ListParagraph"/>
+        <w:pStyle w:val="Listenabsatz"/>
         <w:numPr>
           <w:ilvl w:val="0"/>
           <w:numId w:val="2"/>
@@ -1343,12 +1438,18 @@
         <w:spacing w:after="160" w:line="278" w:lineRule="auto"/>
       </w:pPr>
       <w:r>
-        <w:t>Ein Knopf für das manuelle Öffnen des Mülleimers(Schließen nach Zeit)</w:t>
-      </w:r>
-    </w:p>
-    <w:p>
-      <w:pPr>
-        <w:pStyle w:val="ListParagraph"/>
+        <w:t>Ein Knopf für das manuelle Öffnen des Mülleimers</w:t>
+      </w:r>
+      <w:r>
+        <w:t xml:space="preserve"> </w:t>
+      </w:r>
+      <w:r>
+        <w:t>(Schließen nach Zeit)</w:t>
+      </w:r>
+    </w:p>
+    <w:p>
+      <w:pPr>
+        <w:pStyle w:val="Listenabsatz"/>
         <w:numPr>
           <w:ilvl w:val="0"/>
           <w:numId w:val="2"/>
@@ -1362,12 +1463,15 @@
         <w:t xml:space="preserve"> und </w:t>
       </w:r>
       <w:r>
-        <w:t>Sperren des Mülleimers, wenn der Füllstand 100% ist</w:t>
-      </w:r>
-    </w:p>
-    <w:p>
-      <w:pPr>
-        <w:pStyle w:val="ListParagraph"/>
+        <w:t xml:space="preserve">Sperren des Mülleimers, wenn der Füllstand 100% </w:t>
+      </w:r>
+      <w:r>
+        <w:t>beträgt</w:t>
+      </w:r>
+    </w:p>
+    <w:p>
+      <w:pPr>
+        <w:pStyle w:val="Listenabsatz"/>
         <w:numPr>
           <w:ilvl w:val="0"/>
           <w:numId w:val="2"/>
@@ -1380,7 +1484,7 @@
     </w:p>
     <w:p>
       <w:pPr>
-        <w:pStyle w:val="ListParagraph"/>
+        <w:pStyle w:val="Listenabsatz"/>
         <w:numPr>
           <w:ilvl w:val="0"/>
           <w:numId w:val="2"/>
@@ -1393,11 +1497,11 @@
     </w:p>
     <w:p>
       <w:pPr>
-        <w:pStyle w:val="Heading2"/>
+        <w:pStyle w:val="berschrift2"/>
       </w:pPr>
       <w:bookmarkStart w:id="6" w:name="_Toc198651171"/>
       <w:bookmarkStart w:id="7" w:name="_Toc199859867"/>
-      <w:bookmarkStart w:id="8" w:name="_Toc200959811"/>
+      <w:bookmarkStart w:id="8" w:name="_Toc201007416"/>
       <w:r>
         <w:t>Sensoren:</w:t>
       </w:r>
@@ -1407,7 +1511,7 @@
     </w:p>
     <w:p>
       <w:pPr>
-        <w:pStyle w:val="ListParagraph"/>
+        <w:pStyle w:val="Listenabsatz"/>
         <w:numPr>
           <w:ilvl w:val="0"/>
           <w:numId w:val="1"/>
@@ -1420,7 +1524,7 @@
     </w:p>
     <w:p>
       <w:pPr>
-        <w:pStyle w:val="ListParagraph"/>
+        <w:pStyle w:val="Listenabsatz"/>
         <w:numPr>
           <w:ilvl w:val="0"/>
           <w:numId w:val="1"/>
@@ -1433,7 +1537,7 @@
     </w:p>
     <w:p>
       <w:pPr>
-        <w:pStyle w:val="ListParagraph"/>
+        <w:pStyle w:val="Listenabsatz"/>
         <w:numPr>
           <w:ilvl w:val="0"/>
           <w:numId w:val="1"/>
@@ -1446,7 +1550,7 @@
     </w:p>
     <w:p>
       <w:pPr>
-        <w:pStyle w:val="ListParagraph"/>
+        <w:pStyle w:val="Listenabsatz"/>
         <w:numPr>
           <w:ilvl w:val="0"/>
           <w:numId w:val="1"/>
@@ -1459,7 +1563,7 @@
     </w:p>
     <w:p>
       <w:pPr>
-        <w:pStyle w:val="ListParagraph"/>
+        <w:pStyle w:val="Listenabsatz"/>
         <w:numPr>
           <w:ilvl w:val="0"/>
           <w:numId w:val="1"/>
@@ -1472,11 +1576,11 @@
     </w:p>
     <w:p>
       <w:pPr>
-        <w:pStyle w:val="Heading2"/>
+        <w:pStyle w:val="berschrift2"/>
       </w:pPr>
       <w:bookmarkStart w:id="9" w:name="_Toc198651172"/>
       <w:bookmarkStart w:id="10" w:name="_Toc199859868"/>
-      <w:bookmarkStart w:id="11" w:name="_Toc200959812"/>
+      <w:bookmarkStart w:id="11" w:name="_Toc201007417"/>
       <w:r>
         <w:t>Aktoren:</w:t>
       </w:r>
@@ -1486,7 +1590,7 @@
     </w:p>
     <w:p>
       <w:pPr>
-        <w:pStyle w:val="ListParagraph"/>
+        <w:pStyle w:val="Listenabsatz"/>
         <w:numPr>
           <w:ilvl w:val="0"/>
           <w:numId w:val="3"/>
@@ -1494,12 +1598,18 @@
         <w:spacing w:after="160" w:line="278" w:lineRule="auto"/>
       </w:pPr>
       <w:r>
-        <w:t>1 Motor</w:t>
-      </w:r>
-    </w:p>
-    <w:p>
-      <w:pPr>
-        <w:pStyle w:val="ListParagraph"/>
+        <w:t xml:space="preserve">1 </w:t>
+      </w:r>
+      <w:r>
+        <w:t>Servo-</w:t>
+      </w:r>
+      <w:r>
+        <w:t>Motor</w:t>
+      </w:r>
+    </w:p>
+    <w:p>
+      <w:pPr>
+        <w:pStyle w:val="Listenabsatz"/>
         <w:numPr>
           <w:ilvl w:val="0"/>
           <w:numId w:val="3"/>
@@ -1512,7 +1622,7 @@
     </w:p>
     <w:p>
       <w:pPr>
-        <w:pStyle w:val="ListParagraph"/>
+        <w:pStyle w:val="Listenabsatz"/>
         <w:numPr>
           <w:ilvl w:val="0"/>
           <w:numId w:val="3"/>
@@ -1525,7 +1635,7 @@
     </w:p>
     <w:p>
       <w:pPr>
-        <w:pStyle w:val="Heading1"/>
+        <w:pStyle w:val="berschrift1"/>
         <w:rPr>
           <w:rFonts w:cs="Arial"/>
         </w:rPr>
@@ -1533,7 +1643,7 @@
     </w:p>
     <w:p>
       <w:pPr>
-        <w:pStyle w:val="BodyText"/>
+        <w:pStyle w:val="Textkrper"/>
         <w:spacing w:line="240" w:lineRule="auto"/>
         <w:jc w:val="both"/>
         <w:rPr>
@@ -1544,14 +1654,18 @@
     </w:p>
     <w:p>
       <w:pPr>
-        <w:pStyle w:val="Heading1"/>
+        <w:pStyle w:val="berschrift2"/>
       </w:pPr>
       <w:r>
         <w:br w:type="page"/>
       </w:r>
-      <w:bookmarkStart w:id="12" w:name="_Toc200959813"/>
-      <w:r>
-        <w:t>Hardware:</w:t>
+      <w:bookmarkStart w:id="12" w:name="_Toc201007418"/>
+      <w:r>
+        <w:lastRenderedPageBreak/>
+        <w:t>Geplante Teile realisiert</w:t>
+      </w:r>
+      <w:r>
+        <w:t>:</w:t>
       </w:r>
       <w:bookmarkEnd w:id="12"/>
     </w:p>
@@ -1578,6 +1692,12 @@
         <w:rPr>
           <w:color w:val="EE0000"/>
         </w:rPr>
+        <w:t xml:space="preserve">ALLE TEILE AUFGELEGT, </w:t>
+      </w:r>
+      <w:r>
+        <w:rPr>
+          <w:color w:val="EE0000"/>
+        </w:rPr>
         <w:t>FOTO MACHEN</w:t>
       </w:r>
     </w:p>
@@ -1591,31 +1711,232 @@
     </w:p>
     <w:p>
       <w:pPr>
-        <w:pStyle w:val="Heading1"/>
-      </w:pPr>
-      <w:bookmarkStart w:id="13" w:name="_Toc200959814"/>
-      <w:r>
+        <w:pStyle w:val="berschrift1"/>
+      </w:pPr>
+      <w:bookmarkStart w:id="13" w:name="_Toc201007419"/>
+      <w:r>
+        <w:lastRenderedPageBreak/>
         <w:t>Umsetzung der Funktionen</w:t>
       </w:r>
-      <w:r>
-        <w:t xml:space="preserve"> - </w:t>
-      </w:r>
-      <w:proofErr w:type="spellStart"/>
+      <w:bookmarkEnd w:id="13"/>
+      <w:r>
+        <w:t xml:space="preserve"> </w:t>
+      </w:r>
+    </w:p>
+    <w:p>
+      <w:pPr>
+        <w:pStyle w:val="berschrift2"/>
+      </w:pPr>
+      <w:bookmarkStart w:id="14" w:name="_Toc201007420"/>
       <w:r>
         <w:t>TinkerCad</w:t>
       </w:r>
-      <w:proofErr w:type="spellEnd"/>
       <w:r>
         <w:t>:</w:t>
       </w:r>
-      <w:bookmarkEnd w:id="13"/>
-    </w:p>
-    <w:p>
-      <w:pPr>
-        <w:pStyle w:val="ListParagraph"/>
+      <w:bookmarkEnd w:id="14"/>
+    </w:p>
+    <w:p>
+      <w:pPr>
+        <w:pStyle w:val="Listenabsatz"/>
         <w:ind w:left="360"/>
       </w:pPr>
       <w:r>
+        <w:rPr>
+          <w:noProof/>
+          <w:color w:val="EE0000"/>
+          <w14:ligatures w14:val="standardContextual"/>
+        </w:rPr>
+        <mc:AlternateContent>
+          <mc:Choice Requires="wps">
+            <w:drawing>
+              <wp:anchor distT="0" distB="0" distL="114300" distR="114300" simplePos="0" relativeHeight="251660288" behindDoc="0" locked="0" layoutInCell="1" allowOverlap="1" wp14:anchorId="633D52C5" wp14:editId="4870A7DB">
+                <wp:simplePos x="0" y="0"/>
+                <wp:positionH relativeFrom="column">
+                  <wp:posOffset>2412365</wp:posOffset>
+                </wp:positionH>
+                <wp:positionV relativeFrom="paragraph">
+                  <wp:posOffset>2201545</wp:posOffset>
+                </wp:positionV>
+                <wp:extent cx="132080" cy="170815"/>
+                <wp:effectExtent l="0" t="0" r="58420" b="57785"/>
+                <wp:wrapNone/>
+                <wp:docPr id="1487031612" name="Gerade Verbindung mit Pfeil 2"/>
+                <wp:cNvGraphicFramePr/>
+                <a:graphic xmlns:a="http://schemas.openxmlformats.org/drawingml/2006/main">
+                  <a:graphicData uri="http://schemas.microsoft.com/office/word/2010/wordprocessingShape">
+                    <wps:wsp>
+                      <wps:cNvCnPr/>
+                      <wps:spPr>
+                        <a:xfrm>
+                          <a:off x="0" y="0"/>
+                          <a:ext cx="132080" cy="170815"/>
+                        </a:xfrm>
+                        <a:prstGeom prst="straightConnector1">
+                          <a:avLst/>
+                        </a:prstGeom>
+                        <a:ln>
+                          <a:tailEnd type="triangle"/>
+                        </a:ln>
+                      </wps:spPr>
+                      <wps:style>
+                        <a:lnRef idx="1">
+                          <a:schemeClr val="accent1"/>
+                        </a:lnRef>
+                        <a:fillRef idx="0">
+                          <a:schemeClr val="accent1"/>
+                        </a:fillRef>
+                        <a:effectRef idx="0">
+                          <a:schemeClr val="accent1"/>
+                        </a:effectRef>
+                        <a:fontRef idx="minor">
+                          <a:schemeClr val="tx1"/>
+                        </a:fontRef>
+                      </wps:style>
+                      <wps:bodyPr/>
+                    </wps:wsp>
+                  </a:graphicData>
+                </a:graphic>
+                <wp14:sizeRelH relativeFrom="margin">
+                  <wp14:pctWidth>0</wp14:pctWidth>
+                </wp14:sizeRelH>
+                <wp14:sizeRelV relativeFrom="margin">
+                  <wp14:pctHeight>0</wp14:pctHeight>
+                </wp14:sizeRelV>
+              </wp:anchor>
+            </w:drawing>
+          </mc:Choice>
+          <mc:Fallback>
+            <w:pict>
+              <v:shapetype w14:anchorId="11802FED" id="_x0000_t32" coordsize="21600,21600" o:spt="32" o:oned="t" path="m,l21600,21600e" filled="f">
+                <v:path arrowok="t" fillok="f" o:connecttype="none"/>
+                <o:lock v:ext="edit" shapetype="t"/>
+              </v:shapetype>
+              <v:shape id="Gerade Verbindung mit Pfeil 2" o:spid="_x0000_s1026" type="#_x0000_t32" style="position:absolute;margin-left:189.95pt;margin-top:173.35pt;width:10.4pt;height:13.45pt;z-index:251660288;visibility:visible;mso-wrap-style:square;mso-width-percent:0;mso-height-percent:0;mso-wrap-distance-left:9pt;mso-wrap-distance-top:0;mso-wrap-distance-right:9pt;mso-wrap-distance-bottom:0;mso-position-horizontal:absolute;mso-position-horizontal-relative:text;mso-position-vertical:absolute;mso-position-vertical-relative:text;mso-width-percent:0;mso-height-percent:0;mso-width-relative:margin;mso-height-relative:margin" o:gfxdata="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" strokecolor="#156082 [3204]" strokeweight=".5pt">
+                <v:stroke endarrow="block" joinstyle="miter"/>
+              </v:shape>
+            </w:pict>
+          </mc:Fallback>
+        </mc:AlternateContent>
+      </w:r>
+      <w:r>
+        <w:rPr>
+          <w:noProof/>
+          <w:color w:val="EE0000"/>
+        </w:rPr>
+        <mc:AlternateContent>
+          <mc:Choice Requires="wps">
+            <w:drawing>
+              <wp:anchor distT="45720" distB="45720" distL="114300" distR="114300" simplePos="0" relativeHeight="251659264" behindDoc="0" locked="0" layoutInCell="1" allowOverlap="1" wp14:anchorId="39A751C9" wp14:editId="1FEAF7F6">
+                <wp:simplePos x="0" y="0"/>
+                <wp:positionH relativeFrom="column">
+                  <wp:posOffset>1472565</wp:posOffset>
+                </wp:positionH>
+                <wp:positionV relativeFrom="paragraph">
+                  <wp:posOffset>1706880</wp:posOffset>
+                </wp:positionV>
+                <wp:extent cx="1188720" cy="1404620"/>
+                <wp:effectExtent l="0" t="0" r="11430" b="19685"/>
+                <wp:wrapNone/>
+                <wp:docPr id="217" name="Textfeld 2"/>
+                <wp:cNvGraphicFramePr>
+                  <a:graphicFrameLocks xmlns:a="http://schemas.openxmlformats.org/drawingml/2006/main"/>
+                </wp:cNvGraphicFramePr>
+                <a:graphic xmlns:a="http://schemas.openxmlformats.org/drawingml/2006/main">
+                  <a:graphicData uri="http://schemas.microsoft.com/office/word/2010/wordprocessingShape">
+                    <wps:wsp>
+                      <wps:cNvSpPr txBox="1">
+                        <a:spLocks noChangeArrowheads="1"/>
+                      </wps:cNvSpPr>
+                      <wps:spPr bwMode="auto">
+                        <a:xfrm>
+                          <a:off x="0" y="0"/>
+                          <a:ext cx="1188720" cy="1404620"/>
+                        </a:xfrm>
+                        <a:prstGeom prst="rect">
+                          <a:avLst/>
+                        </a:prstGeom>
+                        <a:solidFill>
+                          <a:srgbClr val="FFFFFF"/>
+                        </a:solidFill>
+                        <a:ln w="9525">
+                          <a:solidFill>
+                            <a:srgbClr val="000000"/>
+                          </a:solidFill>
+                          <a:miter lim="800000"/>
+                          <a:headEnd/>
+                          <a:tailEnd/>
+                        </a:ln>
+                      </wps:spPr>
+                      <wps:txbx>
+                        <w:txbxContent>
+                          <w:p>
+                            <w:pPr>
+                              <w:rPr>
+                                <w:sz w:val="18"/>
+                                <w:szCs w:val="18"/>
+                              </w:rPr>
+                            </w:pPr>
+                            <w:r>
+                              <w:rPr>
+                                <w:sz w:val="18"/>
+                                <w:szCs w:val="18"/>
+                              </w:rPr>
+                              <w:t>Simulation des Signals von dem zweitem Arduino</w:t>
+                            </w:r>
+                          </w:p>
+                        </w:txbxContent>
+                      </wps:txbx>
+                      <wps:bodyPr rot="0" vert="horz" wrap="square" lIns="91440" tIns="45720" rIns="91440" bIns="45720" anchor="t" anchorCtr="0">
+                        <a:spAutoFit/>
+                      </wps:bodyPr>
+                    </wps:wsp>
+                  </a:graphicData>
+                </a:graphic>
+                <wp14:sizeRelH relativeFrom="margin">
+                  <wp14:pctWidth>0</wp14:pctWidth>
+                </wp14:sizeRelH>
+                <wp14:sizeRelV relativeFrom="margin">
+                  <wp14:pctHeight>20000</wp14:pctHeight>
+                </wp14:sizeRelV>
+              </wp:anchor>
+            </w:drawing>
+          </mc:Choice>
+          <mc:Fallback>
+            <w:pict>
+              <v:shapetype w14:anchorId="39A751C9" id="_x0000_t202" coordsize="21600,21600" o:spt="202" path="m,l,21600r21600,l21600,xe">
+                <v:stroke joinstyle="miter"/>
+                <v:path gradientshapeok="t" o:connecttype="rect"/>
+              </v:shapetype>
+              <v:shape id="Textfeld 2" o:spid="_x0000_s1026" type="#_x0000_t202" style="position:absolute;left:0;text-align:left;margin-left:115.95pt;margin-top:134.4pt;width:93.6pt;height:110.6pt;z-index:251659264;visibility:visible;mso-wrap-style:square;mso-width-percent:0;mso-height-percent:200;mso-wrap-distance-left:9pt;mso-wrap-distance-top:3.6pt;mso-wrap-distance-right:9pt;mso-wrap-distance-bottom:3.6pt;mso-position-horizontal:absolute;mso-position-horizontal-relative:text;mso-position-vertical:absolute;mso-position-vertical-relative:text;mso-width-percent:0;mso-height-percent:200;mso-width-relative:margin;mso-height-relative:margin;v-text-anchor:top" o:gfxdata="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">
+                <v:textbox style="mso-fit-shape-to-text:t">
+                  <w:txbxContent>
+                    <w:p>
+                      <w:pPr>
+                        <w:rPr>
+                          <w:sz w:val="18"/>
+                          <w:szCs w:val="18"/>
+                        </w:rPr>
+                      </w:pPr>
+                      <w:r>
+                        <w:rPr>
+                          <w:sz w:val="18"/>
+                          <w:szCs w:val="18"/>
+                        </w:rPr>
+                        <w:t>Simulation des Signals von dem zweitem Arduino</w:t>
+                      </w:r>
+                    </w:p>
+                  </w:txbxContent>
+                </v:textbox>
+              </v:shape>
+            </w:pict>
+          </mc:Fallback>
+        </mc:AlternateContent>
+      </w:r>
+      <w:r>
+        <w:rPr>
+          <w:noProof/>
+        </w:rPr>
         <w:drawing>
           <wp:inline distT="0" distB="0" distL="0" distR="0" wp14:anchorId="4F67A418" wp14:editId="09467D99">
             <wp:extent cx="5760720" cy="5128260"/>
@@ -1685,22 +2006,14 @@
     </w:p>
     <w:p>
       <w:pPr>
-        <w:pStyle w:val="ListParagraph"/>
+        <w:pStyle w:val="Listenabsatz"/>
         <w:numPr>
           <w:ilvl w:val="0"/>
           <w:numId w:val="6"/>
         </w:numPr>
       </w:pPr>
       <w:r>
-        <w:t xml:space="preserve">Planung des zweiten Arduinos mit RFID-Scanner war in </w:t>
-      </w:r>
-      <w:proofErr w:type="spellStart"/>
-      <w:r>
-        <w:t>TinkerCad</w:t>
-      </w:r>
-      <w:proofErr w:type="spellEnd"/>
-      <w:r>
-        <w:t xml:space="preserve"> nicht möglich,</w:t>
+        <w:t>Planung des zweiten Arduinos mit RFID-Scanner war in TinkerCad nicht möglich,</w:t>
       </w:r>
       <w:r>
         <w:br/>
@@ -1720,17 +2033,18 @@
     </w:p>
     <w:p>
       <w:pPr>
-        <w:pStyle w:val="Heading1"/>
-      </w:pPr>
-      <w:bookmarkStart w:id="14" w:name="_Toc200959815"/>
-      <w:r>
-        <w:t>Umsetzung der Funktionen - Hardware:</w:t>
-      </w:r>
-      <w:bookmarkEnd w:id="14"/>
-    </w:p>
-    <w:p>
-      <w:pPr>
-        <w:pStyle w:val="ListParagraph"/>
+        <w:pStyle w:val="berschrift2"/>
+      </w:pPr>
+      <w:bookmarkStart w:id="15" w:name="_Toc201007421"/>
+      <w:r>
+        <w:lastRenderedPageBreak/>
+        <w:t>Hardware:</w:t>
+      </w:r>
+      <w:bookmarkEnd w:id="15"/>
+    </w:p>
+    <w:p>
+      <w:pPr>
+        <w:pStyle w:val="Listenabsatz"/>
         <w:numPr>
           <w:ilvl w:val="0"/>
           <w:numId w:val="2"/>
@@ -1911,7 +2225,7 @@
     </w:p>
     <w:p>
       <w:pPr>
-        <w:pStyle w:val="ListParagraph"/>
+        <w:pStyle w:val="Listenabsatz"/>
         <w:numPr>
           <w:ilvl w:val="0"/>
           <w:numId w:val="2"/>
@@ -1924,7 +2238,7 @@
     </w:p>
     <w:p>
       <w:pPr>
-        <w:pStyle w:val="ListParagraph"/>
+        <w:pStyle w:val="Listenabsatz"/>
         <w:numPr>
           <w:ilvl w:val="0"/>
           <w:numId w:val="2"/>
@@ -1943,7 +2257,7 @@
     </w:p>
     <w:p>
       <w:pPr>
-        <w:pStyle w:val="ListParagraph"/>
+        <w:pStyle w:val="Listenabsatz"/>
         <w:numPr>
           <w:ilvl w:val="0"/>
           <w:numId w:val="2"/>
@@ -2210,7 +2524,7 @@
     </w:p>
     <w:p>
       <w:pPr>
-        <w:pStyle w:val="ListParagraph"/>
+        <w:pStyle w:val="Listenabsatz"/>
         <w:numPr>
           <w:ilvl w:val="0"/>
           <w:numId w:val="2"/>
@@ -2223,7 +2537,7 @@
     </w:p>
     <w:p>
       <w:pPr>
-        <w:pStyle w:val="ListParagraph"/>
+        <w:pStyle w:val="Listenabsatz"/>
         <w:numPr>
           <w:ilvl w:val="0"/>
           <w:numId w:val="2"/>
@@ -2317,7 +2631,7 @@
     </w:p>
     <w:p>
       <w:pPr>
-        <w:pStyle w:val="ListParagraph"/>
+        <w:pStyle w:val="Listenabsatz"/>
         <w:numPr>
           <w:ilvl w:val="0"/>
           <w:numId w:val="2"/>
@@ -2333,7 +2647,7 @@
     </w:p>
     <w:p>
       <w:pPr>
-        <w:pStyle w:val="ListParagraph"/>
+        <w:pStyle w:val="Listenabsatz"/>
         <w:numPr>
           <w:ilvl w:val="0"/>
           <w:numId w:val="2"/>
@@ -2360,17 +2674,21 @@
     </w:p>
     <w:p>
       <w:pPr>
-        <w:pStyle w:val="Heading1"/>
-      </w:pPr>
-      <w:bookmarkStart w:id="15" w:name="_Toc200959816"/>
-      <w:r>
-        <w:t>Umsetzung der Funktionen - Software</w:t>
-      </w:r>
-      <w:bookmarkEnd w:id="15"/>
-    </w:p>
-    <w:p>
-      <w:pPr>
-        <w:pStyle w:val="ListParagraph"/>
+        <w:pStyle w:val="berschrift2"/>
+      </w:pPr>
+      <w:bookmarkStart w:id="16" w:name="_Toc201007422"/>
+      <w:r>
+        <w:lastRenderedPageBreak/>
+        <w:t>Software</w:t>
+      </w:r>
+      <w:r>
+        <w:t>:</w:t>
+      </w:r>
+      <w:bookmarkEnd w:id="16"/>
+    </w:p>
+    <w:p>
+      <w:pPr>
+        <w:pStyle w:val="Listenabsatz"/>
         <w:numPr>
           <w:ilvl w:val="0"/>
           <w:numId w:val="5"/>
@@ -2382,7 +2700,7 @@
     </w:p>
     <w:p>
       <w:pPr>
-        <w:pStyle w:val="ListParagraph"/>
+        <w:pStyle w:val="Listenabsatz"/>
       </w:pPr>
       <w:r>
         <w:rPr>
@@ -2528,12 +2846,12 @@
     </w:p>
     <w:p>
       <w:pPr>
-        <w:pStyle w:val="ListParagraph"/>
-      </w:pPr>
-    </w:p>
-    <w:p>
-      <w:pPr>
-        <w:pStyle w:val="ListParagraph"/>
+        <w:pStyle w:val="Listenabsatz"/>
+      </w:pPr>
+    </w:p>
+    <w:p>
+      <w:pPr>
+        <w:pStyle w:val="Listenabsatz"/>
         <w:numPr>
           <w:ilvl w:val="0"/>
           <w:numId w:val="2"/>
@@ -2546,7 +2864,7 @@
     </w:p>
     <w:p>
       <w:pPr>
-        <w:pStyle w:val="ListParagraph"/>
+        <w:pStyle w:val="Listenabsatz"/>
       </w:pPr>
       <w:r>
         <w:rPr>
@@ -2629,7 +2947,7 @@
     </w:p>
     <w:p>
       <w:pPr>
-        <w:pStyle w:val="ListParagraph"/>
+        <w:pStyle w:val="Listenabsatz"/>
         <w:numPr>
           <w:ilvl w:val="0"/>
           <w:numId w:val="2"/>
@@ -2637,12 +2955,86 @@
         <w:spacing w:after="160" w:line="278" w:lineRule="auto"/>
       </w:pPr>
       <w:r>
+        <w:lastRenderedPageBreak/>
         <w:t>Öffnen / Schließen der Klappe</w:t>
       </w:r>
     </w:p>
     <w:p>
       <w:pPr>
-        <w:pStyle w:val="ListParagraph"/>
+        <w:pStyle w:val="Listenabsatz"/>
+        <w:spacing w:after="160" w:line="278" w:lineRule="auto"/>
+      </w:pPr>
+      <w:r>
+        <w:drawing>
+          <wp:inline distT="0" distB="0" distL="0" distR="0" wp14:anchorId="651453B8" wp14:editId="40A87B83">
+            <wp:extent cx="5129530" cy="982708"/>
+            <wp:effectExtent l="133350" t="114300" r="128270" b="141605"/>
+            <wp:docPr id="1725087654" name="Grafik 1" descr="Ein Bild, das Text, Schrift, Screenshot enthält.&#10;&#10;KI-generierte Inhalte können fehlerhaft sein."/>
+            <wp:cNvGraphicFramePr>
+              <a:graphicFrameLocks xmlns:a="http://schemas.openxmlformats.org/drawingml/2006/main" noChangeAspect="1"/>
+            </wp:cNvGraphicFramePr>
+            <a:graphic xmlns:a="http://schemas.openxmlformats.org/drawingml/2006/main">
+              <a:graphicData uri="http://schemas.openxmlformats.org/drawingml/2006/picture">
+                <pic:pic xmlns:pic="http://schemas.openxmlformats.org/drawingml/2006/picture">
+                  <pic:nvPicPr>
+                    <pic:cNvPr id="1725087654" name="Grafik 1" descr="Ein Bild, das Text, Schrift, Screenshot enthält.&#10;&#10;KI-generierte Inhalte können fehlerhaft sein."/>
+                    <pic:cNvPicPr/>
+                  </pic:nvPicPr>
+                  <pic:blipFill>
+                    <a:blip r:embed="rId21"/>
+                    <a:stretch>
+                      <a:fillRect/>
+                    </a:stretch>
+                  </pic:blipFill>
+                  <pic:spPr>
+                    <a:xfrm>
+                      <a:off x="0" y="0"/>
+                      <a:ext cx="5139383" cy="984596"/>
+                    </a:xfrm>
+                    <a:prstGeom prst="rect">
+                      <a:avLst/>
+                    </a:prstGeom>
+                    <a:solidFill>
+                      <a:srgbClr val="FFFFFF">
+                        <a:shade val="85000"/>
+                      </a:srgbClr>
+                    </a:solidFill>
+                    <a:ln w="88900" cap="sq">
+                      <a:solidFill>
+                        <a:srgbClr val="FFFFFF"/>
+                      </a:solidFill>
+                      <a:miter lim="800000"/>
+                    </a:ln>
+                    <a:effectLst>
+                      <a:outerShdw blurRad="55000" dist="18000" dir="5400000" algn="tl" rotWithShape="0">
+                        <a:srgbClr val="000000">
+                          <a:alpha val="40000"/>
+                        </a:srgbClr>
+                      </a:outerShdw>
+                    </a:effectLst>
+                    <a:scene3d>
+                      <a:camera prst="orthographicFront"/>
+                      <a:lightRig rig="twoPt" dir="t">
+                        <a:rot lat="0" lon="0" rev="7200000"/>
+                      </a:lightRig>
+                    </a:scene3d>
+                    <a:sp3d>
+                      <a:bevelT w="25400" h="19050"/>
+                      <a:contourClr>
+                        <a:srgbClr val="FFFFFF"/>
+                      </a:contourClr>
+                    </a:sp3d>
+                  </pic:spPr>
+                </pic:pic>
+              </a:graphicData>
+            </a:graphic>
+          </wp:inline>
+        </w:drawing>
+      </w:r>
+    </w:p>
+    <w:p>
+      <w:pPr>
+        <w:pStyle w:val="Listenabsatz"/>
         <w:spacing w:after="160" w:line="278" w:lineRule="auto"/>
       </w:pPr>
       <w:r>
@@ -2665,7 +3057,7 @@
                     <pic:cNvPicPr/>
                   </pic:nvPicPr>
                   <pic:blipFill>
-                    <a:blip r:embed="rId21"/>
+                    <a:blip r:embed="rId22"/>
                     <a:stretch>
                       <a:fillRect/>
                     </a:stretch>
@@ -2718,89 +3110,19 @@
     </w:p>
     <w:p>
       <w:pPr>
-        <w:pStyle w:val="ListParagraph"/>
+        <w:pStyle w:val="Listenabsatz"/>
         <w:spacing w:after="160" w:line="278" w:lineRule="auto"/>
       </w:pPr>
-      <w:r>
-        <w:rPr>
-          <w:noProof/>
-        </w:rPr>
-        <w:drawing>
-          <wp:inline distT="0" distB="0" distL="0" distR="0" wp14:anchorId="357FCF54" wp14:editId="4C75146E">
-            <wp:extent cx="4977911" cy="995363"/>
-            <wp:effectExtent l="133350" t="114300" r="146685" b="147955"/>
-            <wp:docPr id="864980565" name="Grafik 1" descr="Ein Bild, das Text, Schrift, Screenshot enthält.&#10;&#10;KI-generierte Inhalte können fehlerhaft sein."/>
-            <wp:cNvGraphicFramePr>
-              <a:graphicFrameLocks xmlns:a="http://schemas.openxmlformats.org/drawingml/2006/main" noChangeAspect="1"/>
-            </wp:cNvGraphicFramePr>
-            <a:graphic xmlns:a="http://schemas.openxmlformats.org/drawingml/2006/main">
-              <a:graphicData uri="http://schemas.openxmlformats.org/drawingml/2006/picture">
-                <pic:pic xmlns:pic="http://schemas.openxmlformats.org/drawingml/2006/picture">
-                  <pic:nvPicPr>
-                    <pic:cNvPr id="864980565" name="Grafik 1" descr="Ein Bild, das Text, Schrift, Screenshot enthält.&#10;&#10;KI-generierte Inhalte können fehlerhaft sein."/>
-                    <pic:cNvPicPr/>
-                  </pic:nvPicPr>
-                  <pic:blipFill>
-                    <a:blip r:embed="rId22"/>
-                    <a:stretch>
-                      <a:fillRect/>
-                    </a:stretch>
-                  </pic:blipFill>
-                  <pic:spPr>
-                    <a:xfrm>
-                      <a:off x="0" y="0"/>
-                      <a:ext cx="4999508" cy="999681"/>
-                    </a:xfrm>
-                    <a:prstGeom prst="rect">
-                      <a:avLst/>
-                    </a:prstGeom>
-                    <a:solidFill>
-                      <a:srgbClr val="FFFFFF">
-                        <a:shade val="85000"/>
-                      </a:srgbClr>
-                    </a:solidFill>
-                    <a:ln w="88900" cap="sq">
-                      <a:solidFill>
-                        <a:srgbClr val="FFFFFF"/>
-                      </a:solidFill>
-                      <a:miter lim="800000"/>
-                    </a:ln>
-                    <a:effectLst>
-                      <a:outerShdw blurRad="55000" dist="18000" dir="5400000" algn="tl" rotWithShape="0">
-                        <a:srgbClr val="000000">
-                          <a:alpha val="40000"/>
-                        </a:srgbClr>
-                      </a:outerShdw>
-                    </a:effectLst>
-                    <a:scene3d>
-                      <a:camera prst="orthographicFront"/>
-                      <a:lightRig rig="twoPt" dir="t">
-                        <a:rot lat="0" lon="0" rev="7200000"/>
-                      </a:lightRig>
-                    </a:scene3d>
-                    <a:sp3d>
-                      <a:bevelT w="25400" h="19050"/>
-                      <a:contourClr>
-                        <a:srgbClr val="FFFFFF"/>
-                      </a:contourClr>
-                    </a:sp3d>
-                  </pic:spPr>
-                </pic:pic>
-              </a:graphicData>
-            </a:graphic>
-          </wp:inline>
-        </w:drawing>
-      </w:r>
-    </w:p>
-    <w:p>
-      <w:pPr>
-        <w:pStyle w:val="ListParagraph"/>
+    </w:p>
+    <w:p>
+      <w:pPr>
+        <w:pStyle w:val="Listenabsatz"/>
         <w:spacing w:after="160" w:line="278" w:lineRule="auto"/>
       </w:pPr>
     </w:p>
     <w:p>
       <w:pPr>
-        <w:pStyle w:val="ListParagraph"/>
+        <w:pStyle w:val="Listenabsatz"/>
         <w:numPr>
           <w:ilvl w:val="0"/>
           <w:numId w:val="2"/>
@@ -2808,15 +3130,15 @@
         <w:spacing w:after="160" w:line="278" w:lineRule="auto"/>
       </w:pPr>
       <w:r>
-        <w:t>Schließen und Sperren des Mülleimers, wenn der Füllstand 100% ist</w:t>
-      </w:r>
-      <w:r>
-        <w:t>,</w:t>
-      </w:r>
-    </w:p>
-    <w:p>
-      <w:pPr>
-        <w:pStyle w:val="ListParagraph"/>
+        <w:t xml:space="preserve">Schließen und Sperren des Mülleimers, wenn der Füllstand 100% </w:t>
+      </w:r>
+      <w:r>
+        <w:t>beträgt</w:t>
+      </w:r>
+    </w:p>
+    <w:p>
+      <w:pPr>
+        <w:pStyle w:val="Listenabsatz"/>
         <w:numPr>
           <w:ilvl w:val="0"/>
           <w:numId w:val="2"/>
@@ -2829,7 +3151,7 @@
     </w:p>
     <w:p>
       <w:pPr>
-        <w:pStyle w:val="ListParagraph"/>
+        <w:pStyle w:val="Listenabsatz"/>
       </w:pPr>
       <w:r>
         <w:rPr>
@@ -2904,12 +3226,12 @@
     </w:p>
     <w:p>
       <w:pPr>
-        <w:pStyle w:val="ListParagraph"/>
-      </w:pPr>
-    </w:p>
-    <w:p>
-      <w:pPr>
-        <w:pStyle w:val="ListParagraph"/>
+        <w:pStyle w:val="Listenabsatz"/>
+      </w:pPr>
+    </w:p>
+    <w:p>
+      <w:pPr>
+        <w:pStyle w:val="Listenabsatz"/>
         <w:numPr>
           <w:ilvl w:val="0"/>
           <w:numId w:val="2"/>
@@ -2922,7 +3244,7 @@
     </w:p>
     <w:p>
       <w:pPr>
-        <w:pStyle w:val="ListParagraph"/>
+        <w:pStyle w:val="Listenabsatz"/>
         <w:numPr>
           <w:ilvl w:val="0"/>
           <w:numId w:val="2"/>
@@ -2935,7 +3257,7 @@
     </w:p>
     <w:p>
       <w:pPr>
-        <w:pStyle w:val="ListParagraph"/>
+        <w:pStyle w:val="Listenabsatz"/>
         <w:spacing w:after="160" w:line="278" w:lineRule="auto"/>
       </w:pPr>
       <w:r>
@@ -3020,7 +3342,7 @@
     </w:p>
     <w:p>
       <w:pPr>
-        <w:pStyle w:val="ListParagraph"/>
+        <w:pStyle w:val="Listenabsatz"/>
         <w:numPr>
           <w:ilvl w:val="0"/>
           <w:numId w:val="2"/>
@@ -3028,19 +3350,20 @@
         <w:spacing w:after="160" w:line="278" w:lineRule="auto"/>
       </w:pPr>
       <w:r>
+        <w:lastRenderedPageBreak/>
         <w:t>Schließen der Klappe nach Zeit</w:t>
       </w:r>
     </w:p>
     <w:p>
       <w:pPr>
-        <w:pStyle w:val="ListParagraph"/>
+        <w:pStyle w:val="Listenabsatz"/>
       </w:pPr>
       <w:r>
         <w:drawing>
-          <wp:inline distT="0" distB="0" distL="0" distR="0" wp14:anchorId="59A240A1" wp14:editId="27DCDFDC">
-            <wp:extent cx="3376070" cy="1847117"/>
-            <wp:effectExtent l="133350" t="114300" r="148590" b="172720"/>
-            <wp:docPr id="585495869" name="Grafik 1" descr="Ein Bild, das Text, Schrift, Screenshot enthält.&#10;&#10;KI-generierte Inhalte können fehlerhaft sein."/>
+          <wp:inline distT="0" distB="0" distL="0" distR="0" wp14:anchorId="17BC7C32" wp14:editId="3ADDBB0B">
+            <wp:extent cx="3330907" cy="1677670"/>
+            <wp:effectExtent l="133350" t="114300" r="155575" b="170180"/>
+            <wp:docPr id="1662245225" name="Grafik 1" descr="Ein Bild, das Text, Schrift, Screenshot enthält.&#10;&#10;KI-generierte Inhalte können fehlerhaft sein."/>
             <wp:cNvGraphicFramePr>
               <a:graphicFrameLocks xmlns:a="http://schemas.openxmlformats.org/drawingml/2006/main" noChangeAspect="1"/>
             </wp:cNvGraphicFramePr>
@@ -3048,7 +3371,7 @@
               <a:graphicData uri="http://schemas.openxmlformats.org/drawingml/2006/picture">
                 <pic:pic xmlns:pic="http://schemas.openxmlformats.org/drawingml/2006/picture">
                   <pic:nvPicPr>
-                    <pic:cNvPr id="585495869" name="Grafik 1" descr="Ein Bild, das Text, Schrift, Screenshot enthält.&#10;&#10;KI-generierte Inhalte können fehlerhaft sein."/>
+                    <pic:cNvPr id="1662245225" name="Grafik 1" descr="Ein Bild, das Text, Schrift, Screenshot enthält.&#10;&#10;KI-generierte Inhalte können fehlerhaft sein."/>
                     <pic:cNvPicPr/>
                   </pic:nvPicPr>
                   <pic:blipFill>
@@ -3060,7 +3383,7 @@
                   <pic:spPr>
                     <a:xfrm>
                       <a:off x="0" y="0"/>
-                      <a:ext cx="3380248" cy="1849403"/>
+                      <a:ext cx="3340471" cy="1682487"/>
                     </a:xfrm>
                     <a:prstGeom prst="rect">
                       <a:avLst/>
@@ -3105,12 +3428,12 @@
     </w:p>
     <w:p>
       <w:pPr>
-        <w:pStyle w:val="ListParagraph"/>
-      </w:pPr>
-    </w:p>
-    <w:p>
-      <w:pPr>
-        <w:pStyle w:val="ListParagraph"/>
+        <w:pStyle w:val="Listenabsatz"/>
+      </w:pPr>
+    </w:p>
+    <w:p>
+      <w:pPr>
+        <w:pStyle w:val="Listenabsatz"/>
         <w:numPr>
           <w:ilvl w:val="0"/>
           <w:numId w:val="2"/>
@@ -3123,7 +3446,7 @@
     </w:p>
     <w:p>
       <w:pPr>
-        <w:pStyle w:val="ListParagraph"/>
+        <w:pStyle w:val="Listenabsatz"/>
         <w:numPr>
           <w:ilvl w:val="0"/>
           <w:numId w:val="2"/>
@@ -3131,12 +3454,30 @@
         <w:spacing w:after="160" w:line="278" w:lineRule="auto"/>
       </w:pPr>
       <w:r>
-        <w:t>Wir haben zwei Arduinos benützt, wobei der „Zentral-Arduino“ nur das Signal vom zweiten Arduino ausließt</w:t>
-      </w:r>
-    </w:p>
-    <w:p>
-      <w:pPr>
-        <w:pStyle w:val="ListParagraph"/>
+        <w:t xml:space="preserve">Wir haben zwei Arduinos benützt, wobei der „Zentral-Arduino“ nur das Signal </w:t>
+      </w:r>
+      <w:r>
+        <w:t>des</w:t>
+      </w:r>
+      <w:r>
+        <w:t xml:space="preserve"> zweiten Arduino</w:t>
+      </w:r>
+      <w:r>
+        <w:t>(welcher die Logik des RFID-Scanners beinhaltet)</w:t>
+      </w:r>
+      <w:r>
+        <w:t xml:space="preserve"> auslie</w:t>
+      </w:r>
+      <w:r>
+        <w:t>s</w:t>
+      </w:r>
+      <w:r>
+        <w:t>t</w:t>
+      </w:r>
+    </w:p>
+    <w:p>
+      <w:pPr>
+        <w:pStyle w:val="Listenabsatz"/>
       </w:pPr>
       <w:r>
         <w:rPr>
@@ -3213,10 +3554,16 @@
     <w:p>
       <w:pPr>
         <w:spacing w:after="160" w:line="278" w:lineRule="auto"/>
-        <w:ind w:firstLine="708"/>
-      </w:pPr>
-      <w:r>
-        <w:t>Code des zweiten Arduinos wurde der Library von diesem Video entnommen</w:t>
+        <w:ind w:left="708"/>
+      </w:pPr>
+      <w:r>
+        <w:t xml:space="preserve">Code des zweiten Arduinos wurde der </w:t>
+      </w:r>
+      <w:r>
+        <w:t xml:space="preserve">angeführten </w:t>
+      </w:r>
+      <w:r>
+        <w:t>Library von diesem Video entnommen</w:t>
       </w:r>
       <w:r>
         <w:t>:</w:t>
@@ -3238,12 +3585,12 @@
     </w:p>
     <w:p>
       <w:pPr>
-        <w:pStyle w:val="ListParagraph"/>
-      </w:pPr>
-    </w:p>
-    <w:p>
-      <w:pPr>
-        <w:pStyle w:val="ListParagraph"/>
+        <w:pStyle w:val="Listenabsatz"/>
+      </w:pPr>
+    </w:p>
+    <w:p>
+      <w:pPr>
+        <w:pStyle w:val="Listenabsatz"/>
         <w:numPr>
           <w:ilvl w:val="0"/>
           <w:numId w:val="2"/>
@@ -3255,9 +3602,12 @@
     </w:p>
     <w:p>
       <w:pPr>
-        <w:pStyle w:val="ListParagraph"/>
-      </w:pPr>
-      <w:r>
+        <w:pStyle w:val="Listenabsatz"/>
+      </w:pPr>
+      <w:r>
+        <w:rPr>
+          <w:noProof/>
+        </w:rPr>
         <w:drawing>
           <wp:inline distT="0" distB="0" distL="0" distR="0" wp14:anchorId="2055EFFF" wp14:editId="172F8CA8">
             <wp:extent cx="2238687" cy="1457528"/>
@@ -3327,12 +3677,12 @@
     </w:p>
     <w:p>
       <w:pPr>
-        <w:pStyle w:val="ListParagraph"/>
-      </w:pPr>
-    </w:p>
-    <w:p>
-      <w:pPr>
-        <w:pStyle w:val="ListParagraph"/>
+        <w:pStyle w:val="Listenabsatz"/>
+      </w:pPr>
+    </w:p>
+    <w:p>
+      <w:pPr>
+        <w:pStyle w:val="Listenabsatz"/>
         <w:numPr>
           <w:ilvl w:val="0"/>
           <w:numId w:val="2"/>
@@ -3344,7 +3694,7 @@
     </w:p>
     <w:p>
       <w:pPr>
-        <w:pStyle w:val="ListParagraph"/>
+        <w:pStyle w:val="Listenabsatz"/>
         <w:numPr>
           <w:ilvl w:val="0"/>
           <w:numId w:val="2"/>
@@ -3380,36 +3730,36 @@
     </w:p>
     <w:p>
       <w:pPr>
-        <w:pStyle w:val="Heading1"/>
-      </w:pPr>
-    </w:p>
-    <w:p>
-      <w:pPr>
-        <w:pStyle w:val="Heading1"/>
+        <w:pStyle w:val="berschrift1"/>
+      </w:pPr>
+    </w:p>
+    <w:p>
+      <w:pPr>
+        <w:pStyle w:val="berschrift1"/>
         <w:rPr>
           <w:rFonts w:cs="Arial"/>
         </w:rPr>
       </w:pPr>
-      <w:bookmarkStart w:id="16" w:name="_Toc200959817"/>
+      <w:bookmarkStart w:id="17" w:name="_Toc201007423"/>
       <w:r>
         <w:rPr>
           <w:rFonts w:cs="Arial"/>
         </w:rPr>
         <w:t>Projekt-Tagebuch</w:t>
       </w:r>
-      <w:bookmarkEnd w:id="16"/>
-    </w:p>
-    <w:p>
-      <w:pPr>
-        <w:pStyle w:val="Heading2"/>
-      </w:pPr>
-      <w:bookmarkStart w:id="17" w:name="_Toc198651181"/>
-      <w:bookmarkStart w:id="18" w:name="_Toc200959818"/>
+      <w:bookmarkEnd w:id="17"/>
+    </w:p>
+    <w:p>
+      <w:pPr>
+        <w:pStyle w:val="berschrift2"/>
+      </w:pPr>
+      <w:bookmarkStart w:id="18" w:name="_Toc198651181"/>
+      <w:bookmarkStart w:id="19" w:name="_Toc201007424"/>
       <w:r>
         <w:t>Erste Einheit:</w:t>
       </w:r>
-      <w:bookmarkEnd w:id="17"/>
       <w:bookmarkEnd w:id="18"/>
+      <w:bookmarkEnd w:id="19"/>
     </w:p>
     <w:p>
       <w:pPr>
@@ -3444,13 +3794,8 @@
         </w:numPr>
       </w:pPr>
       <w:r>
-        <w:t xml:space="preserve">Austesten von Ultraschallsensor/Bewegungssensor in </w:t>
-      </w:r>
-      <w:proofErr w:type="spellStart"/>
-      <w:r>
-        <w:t>TinkerCad</w:t>
-      </w:r>
-      <w:proofErr w:type="spellEnd"/>
+        <w:t>Austesten von Ultraschallsensor/Bewegungssensor in TinkerCad</w:t>
+      </w:r>
     </w:p>
     <w:p>
       <w:pPr>
@@ -3460,15 +3805,7 @@
         </w:numPr>
       </w:pPr>
       <w:r>
-        <w:t xml:space="preserve">Schreiben von </w:t>
-      </w:r>
-      <w:proofErr w:type="spellStart"/>
-      <w:r>
-        <w:t>PseudoCode</w:t>
-      </w:r>
-      <w:proofErr w:type="spellEnd"/>
-      <w:r>
-        <w:t xml:space="preserve"> für den gesamten Programmablauf</w:t>
+        <w:t>Schreiben von PseudoCode für den gesamten Programmablauf</w:t>
       </w:r>
     </w:p>
     <w:p>
@@ -3479,36 +3816,20 @@
         </w:numPr>
       </w:pPr>
       <w:r>
-        <w:t xml:space="preserve">RGB Light </w:t>
-      </w:r>
-      <w:proofErr w:type="spellStart"/>
-      <w:r>
-        <w:t>beispiel</w:t>
-      </w:r>
-      <w:proofErr w:type="spellEnd"/>
-      <w:r>
-        <w:t xml:space="preserve"> und Motor </w:t>
-      </w:r>
-      <w:proofErr w:type="spellStart"/>
-      <w:r>
-        <w:t>with</w:t>
-      </w:r>
-      <w:proofErr w:type="spellEnd"/>
-      <w:r>
-        <w:t xml:space="preserve"> Button Beispiel</w:t>
+        <w:t>RGB Light beispiel und Motor with Button Beispiel</w:t>
       </w:r>
     </w:p>
     <w:p/>
     <w:p/>
     <w:p>
       <w:pPr>
-        <w:pStyle w:val="Heading2"/>
-      </w:pPr>
-      <w:bookmarkStart w:id="19" w:name="_Toc200959819"/>
+        <w:pStyle w:val="berschrift2"/>
+      </w:pPr>
+      <w:bookmarkStart w:id="20" w:name="_Toc201007425"/>
       <w:r>
         <w:t>Zweite Einheit:</w:t>
       </w:r>
-      <w:bookmarkEnd w:id="19"/>
+      <w:bookmarkEnd w:id="20"/>
     </w:p>
     <w:p>
       <w:r>
@@ -3517,7 +3838,7 @@
     </w:p>
     <w:p>
       <w:pPr>
-        <w:pStyle w:val="ListParagraph"/>
+        <w:pStyle w:val="Listenabsatz"/>
         <w:numPr>
           <w:ilvl w:val="0"/>
           <w:numId w:val="2"/>
@@ -3530,7 +3851,7 @@
     </w:p>
     <w:p>
       <w:pPr>
-        <w:pStyle w:val="ListParagraph"/>
+        <w:pStyle w:val="Listenabsatz"/>
         <w:numPr>
           <w:ilvl w:val="0"/>
           <w:numId w:val="2"/>
@@ -3543,7 +3864,7 @@
     </w:p>
     <w:p>
       <w:pPr>
-        <w:pStyle w:val="ListParagraph"/>
+        <w:pStyle w:val="Listenabsatz"/>
         <w:numPr>
           <w:ilvl w:val="0"/>
           <w:numId w:val="2"/>
@@ -3556,7 +3877,7 @@
     </w:p>
     <w:p>
       <w:pPr>
-        <w:pStyle w:val="ListParagraph"/>
+        <w:pStyle w:val="Listenabsatz"/>
         <w:numPr>
           <w:ilvl w:val="0"/>
           <w:numId w:val="2"/>
@@ -3569,7 +3890,7 @@
     </w:p>
     <w:p>
       <w:pPr>
-        <w:pStyle w:val="ListParagraph"/>
+        <w:pStyle w:val="Listenabsatz"/>
         <w:numPr>
           <w:ilvl w:val="0"/>
           <w:numId w:val="2"/>
@@ -3582,7 +3903,7 @@
     </w:p>
     <w:p>
       <w:pPr>
-        <w:pStyle w:val="ListParagraph"/>
+        <w:pStyle w:val="Listenabsatz"/>
         <w:numPr>
           <w:ilvl w:val="0"/>
           <w:numId w:val="2"/>
@@ -3595,7 +3916,7 @@
     </w:p>
     <w:p>
       <w:pPr>
-        <w:pStyle w:val="ListParagraph"/>
+        <w:pStyle w:val="Listenabsatz"/>
         <w:numPr>
           <w:ilvl w:val="0"/>
           <w:numId w:val="2"/>
@@ -3608,7 +3929,7 @@
     </w:p>
     <w:p>
       <w:pPr>
-        <w:pStyle w:val="ListParagraph"/>
+        <w:pStyle w:val="Listenabsatz"/>
         <w:numPr>
           <w:ilvl w:val="0"/>
           <w:numId w:val="2"/>
@@ -3616,13 +3937,8 @@
         <w:spacing w:after="160" w:line="278" w:lineRule="auto"/>
       </w:pPr>
       <w:r>
-        <w:t xml:space="preserve">neuer Aufbau des Projektes in </w:t>
-      </w:r>
-      <w:proofErr w:type="spellStart"/>
-      <w:r>
-        <w:t>Tinkercad</w:t>
-      </w:r>
-      <w:proofErr w:type="spellEnd"/>
+        <w:t>neuer Aufbau des Projektes in Tinkercad</w:t>
+      </w:r>
     </w:p>
     <w:p>
       <w:pPr>
@@ -3708,7 +4024,11 @@
 <w:ftr xmlns:wpc="http://schemas.microsoft.com/office/word/2010/wordprocessingCanvas" xmlns:cx="http://schemas.microsoft.com/office/drawing/2014/chartex" xmlns:cx1="http://schemas.microsoft.com/office/drawing/2015/9/8/chartex" xmlns:cx2="http://schemas.microsoft.com/office/drawing/2015/10/21/chartex" xmlns:cx3="http://schemas.microsoft.com/office/drawing/2016/5/9/chartex" xmlns:cx4="http://schemas.microsoft.com/office/drawing/2016/5/10/chartex" xmlns:cx5="http://schemas.microsoft.com/office/drawing/2016/5/11/chartex" xmlns:cx6="http://schemas.microsoft.com/office/drawing/2016/5/12/chartex" xmlns:cx7="http://schemas.microsoft.com/office/drawing/2016/5/13/chartex" xmlns:cx8="http://schemas.microsoft.com/office/drawing/2016/5/14/chartex" xmlns:mc="http://schemas.openxmlformats.org/markup-compatibility/2006" xmlns:aink="http://schemas.microsoft.com/office/drawing/2016/ink" xmlns:am3d="http://schemas.microsoft.com/office/drawing/2017/model3d" xmlns:o="urn:schemas-microsoft-com:office:office" xmlns:oel="http://schemas.microsoft.com/office/2019/extlst" xmlns:r="http://schemas.openxmlformats.org/officeDocument/2006/relationships" xmlns:m="http://schemas.openxmlformats.org/officeDocument/2006/math" xmlns:v="urn:schemas-microsoft-com:vml" xmlns:wp14="http://schemas.microsoft.com/office/word/2010/wordprocessingDrawing" xmlns:wp="http://schemas.openxmlformats.org/drawingml/2006/wordprocessingDrawing" xmlns:w10="urn:schemas-microsoft-com:office:word" xmlns:w="http://schemas.openxmlformats.org/wordprocessingml/2006/main" xmlns:w14="http://schemas.microsoft.com/office/word/2010/wordml" xmlns:w15="http://schemas.microsoft.com/office/word/2012/wordml" xmlns:w16cex="http://schemas.microsoft.com/office/word/2018/wordml/cex" xmlns:w16cid="http://schemas.microsoft.com/office/word/2016/wordml/cid" xmlns:w16="http://schemas.microsoft.com/office/word/2018/wordml" xmlns:w16du="http://schemas.microsoft.com/office/word/2023/wordml/word16du" xmlns:w16sdtdh="http://schemas.microsoft.com/office/word/2020/wordml/sdtdatahash" xmlns:w16sdtfl="http://schemas.microsoft.com/office/word/2024/wordml/sdtformatlock" xmlns:w16se="http://schemas.microsoft.com/office/word/2015/wordml/symex" xmlns:wpg="http://schemas.microsoft.com/office/word/2010/wordprocessingGroup" xmlns:wpi="http://schemas.microsoft.com/office/word/2010/wordprocessingInk" xmlns:wne="http://schemas.microsoft.com/office/word/2006/wordml" xmlns:wps="http://schemas.microsoft.com/office/word/2010/wordprocessingShape" mc:Ignorable="w14 w15 w16se w16cid w16 w16cex w16sdtdh w16sdtfl w16du wp14">
   <w:p>
     <w:pPr>
-      <w:pStyle w:val="Footer"/>
+      <w:pStyle w:val="Fuzeile"/>
+      <w:tabs>
+        <w:tab w:val="clear" w:pos="4536"/>
+        <w:tab w:val="center" w:pos="5245"/>
+      </w:tabs>
     </w:pPr>
     <w:r>
       <w:t xml:space="preserve">Jesse </w:t>
@@ -3721,6 +4041,9 @@
     </w:r>
     <w:r>
       <w:tab/>
+    </w:r>
+    <w:r>
+      <w:t>IoT Projekt - Mülleimer</w:t>
     </w:r>
     <w:r>
       <w:tab/>
@@ -3749,7 +4072,7 @@
     <w:r>
       <w:t xml:space="preserve"> von </w:t>
     </w:r>
-    <w:ins w:id="20" w:author="Moitzi Gerd" w:date="2025-06-03T16:33:00Z" w16du:dateUtc="2025-06-03T14:33:00Z">
+    <w:ins w:id="21" w:author="Moitzi Gerd" w:date="2025-06-03T16:33:00Z" w16du:dateUtc="2025-06-03T14:33:00Z">
       <w:r>
         <w:fldChar w:fldCharType="begin"/>
       </w:r>
@@ -3796,7 +4119,7 @@
 <w:hdr xmlns:wpc="http://schemas.microsoft.com/office/word/2010/wordprocessingCanvas" xmlns:cx="http://schemas.microsoft.com/office/drawing/2014/chartex" xmlns:cx1="http://schemas.microsoft.com/office/drawing/2015/9/8/chartex" xmlns:cx2="http://schemas.microsoft.com/office/drawing/2015/10/21/chartex" xmlns:cx3="http://schemas.microsoft.com/office/drawing/2016/5/9/chartex" xmlns:cx4="http://schemas.microsoft.com/office/drawing/2016/5/10/chartex" xmlns:cx5="http://schemas.microsoft.com/office/drawing/2016/5/11/chartex" xmlns:cx6="http://schemas.microsoft.com/office/drawing/2016/5/12/chartex" xmlns:cx7="http://schemas.microsoft.com/office/drawing/2016/5/13/chartex" xmlns:cx8="http://schemas.microsoft.com/office/drawing/2016/5/14/chartex" xmlns:mc="http://schemas.openxmlformats.org/markup-compatibility/2006" xmlns:aink="http://schemas.microsoft.com/office/drawing/2016/ink" xmlns:am3d="http://schemas.microsoft.com/office/drawing/2017/model3d" xmlns:o="urn:schemas-microsoft-com:office:office" xmlns:oel="http://schemas.microsoft.com/office/2019/extlst" xmlns:r="http://schemas.openxmlformats.org/officeDocument/2006/relationships" xmlns:m="http://schemas.openxmlformats.org/officeDocument/2006/math" xmlns:v="urn:schemas-microsoft-com:vml" xmlns:wp14="http://schemas.microsoft.com/office/word/2010/wordprocessingDrawing" xmlns:wp="http://schemas.openxmlformats.org/drawingml/2006/wordprocessingDrawing" xmlns:w10="urn:schemas-microsoft-com:office:word" xmlns:w="http://schemas.openxmlformats.org/wordprocessingml/2006/main" xmlns:w14="http://schemas.microsoft.com/office/word/2010/wordml" xmlns:w15="http://schemas.microsoft.com/office/word/2012/wordml" xmlns:w16cex="http://schemas.microsoft.com/office/word/2018/wordml/cex" xmlns:w16cid="http://schemas.microsoft.com/office/word/2016/wordml/cid" xmlns:w16="http://schemas.microsoft.com/office/word/2018/wordml" xmlns:w16du="http://schemas.microsoft.com/office/word/2023/wordml/word16du" xmlns:w16sdtdh="http://schemas.microsoft.com/office/word/2020/wordml/sdtdatahash" xmlns:w16sdtfl="http://schemas.microsoft.com/office/word/2024/wordml/sdtformatlock" xmlns:w16se="http://schemas.microsoft.com/office/word/2015/wordml/symex" xmlns:wpg="http://schemas.microsoft.com/office/word/2010/wordprocessingGroup" xmlns:wpi="http://schemas.microsoft.com/office/word/2010/wordprocessingInk" xmlns:wne="http://schemas.microsoft.com/office/word/2006/wordml" xmlns:wps="http://schemas.microsoft.com/office/word/2010/wordprocessingShape" mc:Ignorable="w14 w15 w16se w16cid w16 w16cex w16sdtdh w16sdtfl w16du wp14">
   <w:p>
     <w:pPr>
-      <w:pStyle w:val="Header"/>
+      <w:pStyle w:val="Kopfzeile"/>
       <w:spacing w:after="120"/>
       <w:rPr>
         <w:rFonts w:cs="Arial"/>
@@ -3813,7 +4136,7 @@
   </w:p>
   <w:p>
     <w:pPr>
-      <w:pStyle w:val="Header"/>
+      <w:pStyle w:val="Kopfzeile"/>
       <w:pBdr>
         <w:bottom w:val="single" w:sz="4" w:space="1" w:color="auto"/>
       </w:pBdr>
@@ -3838,7 +4161,7 @@
   </w:p>
   <w:p>
     <w:pPr>
-      <w:pStyle w:val="Header"/>
+      <w:pStyle w:val="Kopfzeile"/>
       <w:rPr>
         <w:rFonts w:cs="Arial"/>
         <w:sz w:val="10"/>
@@ -3847,7 +4170,7 @@
   </w:p>
   <w:p>
     <w:pPr>
-      <w:pStyle w:val="Header"/>
+      <w:pStyle w:val="Kopfzeile"/>
       <w:rPr>
         <w:rFonts w:cs="Arial"/>
         <w:sz w:val="8"/>
@@ -3856,7 +4179,7 @@
   </w:p>
   <w:p>
     <w:pPr>
-      <w:pStyle w:val="Header"/>
+      <w:pStyle w:val="Kopfzeile"/>
     </w:pPr>
   </w:p>
 </w:hdr>
@@ -3866,7 +4189,7 @@
 <w:hdr xmlns:wpc="http://schemas.microsoft.com/office/word/2010/wordprocessingCanvas" xmlns:cx="http://schemas.microsoft.com/office/drawing/2014/chartex" xmlns:cx1="http://schemas.microsoft.com/office/drawing/2015/9/8/chartex" xmlns:cx2="http://schemas.microsoft.com/office/drawing/2015/10/21/chartex" xmlns:cx3="http://schemas.microsoft.com/office/drawing/2016/5/9/chartex" xmlns:cx4="http://schemas.microsoft.com/office/drawing/2016/5/10/chartex" xmlns:cx5="http://schemas.microsoft.com/office/drawing/2016/5/11/chartex" xmlns:cx6="http://schemas.microsoft.com/office/drawing/2016/5/12/chartex" xmlns:cx7="http://schemas.microsoft.com/office/drawing/2016/5/13/chartex" xmlns:cx8="http://schemas.microsoft.com/office/drawing/2016/5/14/chartex" xmlns:mc="http://schemas.openxmlformats.org/markup-compatibility/2006" xmlns:aink="http://schemas.microsoft.com/office/drawing/2016/ink" xmlns:am3d="http://schemas.microsoft.com/office/drawing/2017/model3d" xmlns:o="urn:schemas-microsoft-com:office:office" xmlns:oel="http://schemas.microsoft.com/office/2019/extlst" xmlns:r="http://schemas.openxmlformats.org/officeDocument/2006/relationships" xmlns:m="http://schemas.openxmlformats.org/officeDocument/2006/math" xmlns:v="urn:schemas-microsoft-com:vml" xmlns:wp14="http://schemas.microsoft.com/office/word/2010/wordprocessingDrawing" xmlns:wp="http://schemas.openxmlformats.org/drawingml/2006/wordprocessingDrawing" xmlns:w10="urn:schemas-microsoft-com:office:word" xmlns:w="http://schemas.openxmlformats.org/wordprocessingml/2006/main" xmlns:w14="http://schemas.microsoft.com/office/word/2010/wordml" xmlns:w15="http://schemas.microsoft.com/office/word/2012/wordml" xmlns:w16cex="http://schemas.microsoft.com/office/word/2018/wordml/cex" xmlns:w16cid="http://schemas.microsoft.com/office/word/2016/wordml/cid" xmlns:w16="http://schemas.microsoft.com/office/word/2018/wordml" xmlns:w16du="http://schemas.microsoft.com/office/word/2023/wordml/word16du" xmlns:w16sdtdh="http://schemas.microsoft.com/office/word/2020/wordml/sdtdatahash" xmlns:w16sdtfl="http://schemas.microsoft.com/office/word/2024/wordml/sdtformatlock" xmlns:w16se="http://schemas.microsoft.com/office/word/2015/wordml/symex" xmlns:wpg="http://schemas.microsoft.com/office/word/2010/wordprocessingGroup" xmlns:wpi="http://schemas.microsoft.com/office/word/2010/wordprocessingInk" xmlns:wne="http://schemas.microsoft.com/office/word/2006/wordml" xmlns:wps="http://schemas.microsoft.com/office/word/2010/wordprocessingShape" mc:Ignorable="w14 w15 w16se w16cid w16 w16cex w16sdtdh w16sdtfl w16du wp14">
   <w:p>
     <w:pPr>
-      <w:pStyle w:val="Header"/>
+      <w:pStyle w:val="Kopfzeile"/>
       <w:rPr>
         <w:rFonts w:cs="Arial"/>
         <w:bCs/>
@@ -3934,7 +4257,7 @@
   </w:p>
   <w:p>
     <w:pPr>
-      <w:pStyle w:val="Header"/>
+      <w:pStyle w:val="Kopfzeile"/>
       <w:rPr>
         <w:rFonts w:cs="Arial"/>
         <w:bCs/>
@@ -3945,7 +4268,7 @@
   </w:p>
   <w:p>
     <w:pPr>
-      <w:pStyle w:val="Header"/>
+      <w:pStyle w:val="Kopfzeile"/>
       <w:spacing w:after="120"/>
       <w:rPr>
         <w:rFonts w:cs="Arial"/>
@@ -3962,7 +4285,7 @@
   </w:p>
   <w:p>
     <w:pPr>
-      <w:pStyle w:val="Header"/>
+      <w:pStyle w:val="Kopfzeile"/>
       <w:spacing w:after="120"/>
       <w:rPr>
         <w:rFonts w:cs="Arial"/>
@@ -3972,7 +4295,7 @@
   </w:p>
   <w:p>
     <w:pPr>
-      <w:pStyle w:val="Header"/>
+      <w:pStyle w:val="Kopfzeile"/>
     </w:pPr>
   </w:p>
 </w:hdr>
@@ -4677,6 +5000,14 @@
     <w:abstractNumId w:val="1"/>
   </w:num>
 </w:numbering>
+</file>
+
+<file path=word/people.xml><?xml version="1.0" encoding="utf-8"?>
+<w15:people xmlns:wpc="http://schemas.microsoft.com/office/word/2010/wordprocessingCanvas" xmlns:cx="http://schemas.microsoft.com/office/drawing/2014/chartex" xmlns:cx1="http://schemas.microsoft.com/office/drawing/2015/9/8/chartex" xmlns:cx2="http://schemas.microsoft.com/office/drawing/2015/10/21/chartex" xmlns:cx3="http://schemas.microsoft.com/office/drawing/2016/5/9/chartex" xmlns:cx4="http://schemas.microsoft.com/office/drawing/2016/5/10/chartex" xmlns:cx5="http://schemas.microsoft.com/office/drawing/2016/5/11/chartex" xmlns:cx6="http://schemas.microsoft.com/office/drawing/2016/5/12/chartex" xmlns:cx7="http://schemas.microsoft.com/office/drawing/2016/5/13/chartex" xmlns:cx8="http://schemas.microsoft.com/office/drawing/2016/5/14/chartex" xmlns:mc="http://schemas.openxmlformats.org/markup-compatibility/2006" xmlns:aink="http://schemas.microsoft.com/office/drawing/2016/ink" xmlns:am3d="http://schemas.microsoft.com/office/drawing/2017/model3d" xmlns:o="urn:schemas-microsoft-com:office:office" xmlns:oel="http://schemas.microsoft.com/office/2019/extlst" xmlns:r="http://schemas.openxmlformats.org/officeDocument/2006/relationships" xmlns:m="http://schemas.openxmlformats.org/officeDocument/2006/math" xmlns:v="urn:schemas-microsoft-com:vml" xmlns:wp14="http://schemas.microsoft.com/office/word/2010/wordprocessingDrawing" xmlns:wp="http://schemas.openxmlformats.org/drawingml/2006/wordprocessingDrawing" xmlns:w10="urn:schemas-microsoft-com:office:word" xmlns:w="http://schemas.openxmlformats.org/wordprocessingml/2006/main" xmlns:w14="http://schemas.microsoft.com/office/word/2010/wordml" xmlns:w15="http://schemas.microsoft.com/office/word/2012/wordml" xmlns:w16cex="http://schemas.microsoft.com/office/word/2018/wordml/cex" xmlns:w16cid="http://schemas.microsoft.com/office/word/2016/wordml/cid" xmlns:w16="http://schemas.microsoft.com/office/word/2018/wordml" xmlns:w16du="http://schemas.microsoft.com/office/word/2023/wordml/word16du" xmlns:w16sdtdh="http://schemas.microsoft.com/office/word/2020/wordml/sdtdatahash" xmlns:w16sdtfl="http://schemas.microsoft.com/office/word/2024/wordml/sdtformatlock" xmlns:w16se="http://schemas.microsoft.com/office/word/2015/wordml/symex" xmlns:wpg="http://schemas.microsoft.com/office/word/2010/wordprocessingGroup" xmlns:wpi="http://schemas.microsoft.com/office/word/2010/wordprocessingInk" xmlns:wne="http://schemas.microsoft.com/office/word/2006/wordml" xmlns:wps="http://schemas.microsoft.com/office/word/2010/wordprocessingShape" mc:Ignorable="w14 w15 w16se w16cid w16 w16cex w16sdtdh w16sdtfl w16du wp14">
+  <w15:person w15:author="Moitzi Gerd">
+    <w15:presenceInfo w15:providerId="AD" w15:userId="S::230026@O365.htl-leoben.at::9cc076f4-260e-4f74-b41b-01256af6a3aa"/>
+  </w15:person>
+</w15:people>
 </file>
 
 <file path=word/styles.xml><?xml version="1.0" encoding="utf-8"?>
@@ -5076,7 +5407,7 @@
     <w:lsdException w:name="Unresolved Mention" w:semiHidden="1" w:unhideWhenUsed="1"/>
     <w:lsdException w:name="Smart Link" w:semiHidden="1" w:unhideWhenUsed="1"/>
   </w:latentStyles>
-  <w:style w:type="paragraph" w:default="1" w:styleId="Normal">
+  <w:style w:type="paragraph" w:default="1" w:styleId="Standard">
     <w:name w:val="Normal"/>
     <w:qFormat/>
     <w:rsid w:val="00737C9F"/>
@@ -5090,11 +5421,11 @@
       <w14:ligatures w14:val="none"/>
     </w:rPr>
   </w:style>
-  <w:style w:type="paragraph" w:styleId="Heading1">
+  <w:style w:type="paragraph" w:styleId="berschrift1">
     <w:name w:val="heading 1"/>
-    <w:basedOn w:val="Normal"/>
-    <w:next w:val="Normal"/>
-    <w:link w:val="Heading1Char"/>
+    <w:basedOn w:val="Standard"/>
+    <w:next w:val="Standard"/>
+    <w:link w:val="berschrift1Zchn"/>
     <w:qFormat/>
     <w:rsid w:val="00737C9F"/>
     <w:pPr>
@@ -5110,11 +5441,11 @@
       <w:szCs w:val="40"/>
     </w:rPr>
   </w:style>
-  <w:style w:type="paragraph" w:styleId="Heading2">
+  <w:style w:type="paragraph" w:styleId="berschrift2">
     <w:name w:val="heading 2"/>
-    <w:basedOn w:val="Normal"/>
-    <w:next w:val="Normal"/>
-    <w:link w:val="Heading2Char"/>
+    <w:basedOn w:val="Standard"/>
+    <w:next w:val="Standard"/>
+    <w:link w:val="berschrift2Zchn"/>
     <w:unhideWhenUsed/>
     <w:qFormat/>
     <w:rsid w:val="00737C9F"/>
@@ -5131,11 +5462,11 @@
       <w:szCs w:val="32"/>
     </w:rPr>
   </w:style>
-  <w:style w:type="paragraph" w:styleId="Heading3">
+  <w:style w:type="paragraph" w:styleId="berschrift3">
     <w:name w:val="heading 3"/>
-    <w:basedOn w:val="Normal"/>
-    <w:next w:val="Normal"/>
-    <w:link w:val="Heading3Char"/>
+    <w:basedOn w:val="Standard"/>
+    <w:next w:val="Standard"/>
+    <w:link w:val="berschrift3Zchn"/>
     <w:uiPriority w:val="9"/>
     <w:semiHidden/>
     <w:unhideWhenUsed/>
@@ -5154,11 +5485,11 @@
       <w:szCs w:val="28"/>
     </w:rPr>
   </w:style>
-  <w:style w:type="paragraph" w:styleId="Heading4">
+  <w:style w:type="paragraph" w:styleId="berschrift4">
     <w:name w:val="heading 4"/>
-    <w:basedOn w:val="Normal"/>
-    <w:next w:val="Normal"/>
-    <w:link w:val="Heading4Char"/>
+    <w:basedOn w:val="Standard"/>
+    <w:next w:val="Standard"/>
+    <w:link w:val="berschrift4Zchn"/>
     <w:uiPriority w:val="9"/>
     <w:semiHidden/>
     <w:unhideWhenUsed/>
@@ -5177,11 +5508,11 @@
       <w:color w:val="0F4761" w:themeColor="accent1" w:themeShade="BF"/>
     </w:rPr>
   </w:style>
-  <w:style w:type="paragraph" w:styleId="Heading5">
+  <w:style w:type="paragraph" w:styleId="berschrift5">
     <w:name w:val="heading 5"/>
-    <w:basedOn w:val="Normal"/>
-    <w:next w:val="Normal"/>
-    <w:link w:val="Heading5Char"/>
+    <w:basedOn w:val="Standard"/>
+    <w:next w:val="Standard"/>
+    <w:link w:val="berschrift5Zchn"/>
     <w:uiPriority w:val="9"/>
     <w:semiHidden/>
     <w:unhideWhenUsed/>
@@ -5198,11 +5529,11 @@
       <w:color w:val="0F4761" w:themeColor="accent1" w:themeShade="BF"/>
     </w:rPr>
   </w:style>
-  <w:style w:type="paragraph" w:styleId="Heading6">
+  <w:style w:type="paragraph" w:styleId="berschrift6">
     <w:name w:val="heading 6"/>
-    <w:basedOn w:val="Normal"/>
-    <w:next w:val="Normal"/>
-    <w:link w:val="Heading6Char"/>
+    <w:basedOn w:val="Standard"/>
+    <w:next w:val="Standard"/>
+    <w:link w:val="berschrift6Zchn"/>
     <w:uiPriority w:val="9"/>
     <w:semiHidden/>
     <w:unhideWhenUsed/>
@@ -5221,11 +5552,11 @@
       <w:color w:val="595959" w:themeColor="text1" w:themeTint="A6"/>
     </w:rPr>
   </w:style>
-  <w:style w:type="paragraph" w:styleId="Heading7">
+  <w:style w:type="paragraph" w:styleId="berschrift7">
     <w:name w:val="heading 7"/>
-    <w:basedOn w:val="Normal"/>
-    <w:next w:val="Normal"/>
-    <w:link w:val="Heading7Char"/>
+    <w:basedOn w:val="Standard"/>
+    <w:next w:val="Standard"/>
+    <w:link w:val="berschrift7Zchn"/>
     <w:uiPriority w:val="9"/>
     <w:semiHidden/>
     <w:unhideWhenUsed/>
@@ -5242,11 +5573,11 @@
       <w:color w:val="595959" w:themeColor="text1" w:themeTint="A6"/>
     </w:rPr>
   </w:style>
-  <w:style w:type="paragraph" w:styleId="Heading8">
+  <w:style w:type="paragraph" w:styleId="berschrift8">
     <w:name w:val="heading 8"/>
-    <w:basedOn w:val="Normal"/>
-    <w:next w:val="Normal"/>
-    <w:link w:val="Heading8Char"/>
+    <w:basedOn w:val="Standard"/>
+    <w:next w:val="Standard"/>
+    <w:link w:val="berschrift8Zchn"/>
     <w:uiPriority w:val="9"/>
     <w:semiHidden/>
     <w:unhideWhenUsed/>
@@ -5264,11 +5595,11 @@
       <w:color w:val="272727" w:themeColor="text1" w:themeTint="D8"/>
     </w:rPr>
   </w:style>
-  <w:style w:type="paragraph" w:styleId="Heading9">
+  <w:style w:type="paragraph" w:styleId="berschrift9">
     <w:name w:val="heading 9"/>
-    <w:basedOn w:val="Normal"/>
-    <w:next w:val="Normal"/>
-    <w:link w:val="Heading9Char"/>
+    <w:basedOn w:val="Standard"/>
+    <w:next w:val="Standard"/>
+    <w:link w:val="berschrift9Zchn"/>
     <w:uiPriority w:val="9"/>
     <w:semiHidden/>
     <w:unhideWhenUsed/>
@@ -5284,13 +5615,13 @@
       <w:color w:val="272727" w:themeColor="text1" w:themeTint="D8"/>
     </w:rPr>
   </w:style>
-  <w:style w:type="character" w:default="1" w:styleId="DefaultParagraphFont">
+  <w:style w:type="character" w:default="1" w:styleId="Absatz-Standardschriftart">
     <w:name w:val="Default Paragraph Font"/>
     <w:uiPriority w:val="1"/>
     <w:semiHidden/>
     <w:unhideWhenUsed/>
   </w:style>
-  <w:style w:type="table" w:default="1" w:styleId="TableNormal">
+  <w:style w:type="table" w:default="1" w:styleId="NormaleTabelle">
     <w:name w:val="Normal Table"/>
     <w:uiPriority w:val="99"/>
     <w:semiHidden/>
@@ -5305,16 +5636,16 @@
       </w:tblCellMar>
     </w:tblPr>
   </w:style>
-  <w:style w:type="numbering" w:default="1" w:styleId="NoList">
+  <w:style w:type="numbering" w:default="1" w:styleId="KeineListe">
     <w:name w:val="No List"/>
     <w:uiPriority w:val="99"/>
     <w:semiHidden/>
     <w:unhideWhenUsed/>
   </w:style>
-  <w:style w:type="character" w:customStyle="1" w:styleId="Heading1Char">
-    <w:name w:val="Heading 1 Char"/>
-    <w:basedOn w:val="DefaultParagraphFont"/>
-    <w:link w:val="Heading1"/>
+  <w:style w:type="character" w:customStyle="1" w:styleId="berschrift1Zchn">
+    <w:name w:val="Überschrift 1 Zchn"/>
+    <w:basedOn w:val="Absatz-Standardschriftart"/>
+    <w:link w:val="berschrift1"/>
     <w:rsid w:val="00737C9F"/>
     <w:rPr>
       <w:rFonts w:asciiTheme="majorHAnsi" w:eastAsiaTheme="majorEastAsia" w:hAnsiTheme="majorHAnsi" w:cstheme="majorBidi"/>
@@ -5323,10 +5654,10 @@
       <w:szCs w:val="40"/>
     </w:rPr>
   </w:style>
-  <w:style w:type="character" w:customStyle="1" w:styleId="Heading2Char">
-    <w:name w:val="Heading 2 Char"/>
-    <w:basedOn w:val="DefaultParagraphFont"/>
-    <w:link w:val="Heading2"/>
+  <w:style w:type="character" w:customStyle="1" w:styleId="berschrift2Zchn">
+    <w:name w:val="Überschrift 2 Zchn"/>
+    <w:basedOn w:val="Absatz-Standardschriftart"/>
+    <w:link w:val="berschrift2"/>
     <w:rsid w:val="00737C9F"/>
     <w:rPr>
       <w:rFonts w:asciiTheme="majorHAnsi" w:eastAsiaTheme="majorEastAsia" w:hAnsiTheme="majorHAnsi" w:cstheme="majorBidi"/>
@@ -5335,10 +5666,10 @@
       <w:szCs w:val="32"/>
     </w:rPr>
   </w:style>
-  <w:style w:type="character" w:customStyle="1" w:styleId="Heading3Char">
-    <w:name w:val="Heading 3 Char"/>
-    <w:basedOn w:val="DefaultParagraphFont"/>
-    <w:link w:val="Heading3"/>
+  <w:style w:type="character" w:customStyle="1" w:styleId="berschrift3Zchn">
+    <w:name w:val="Überschrift 3 Zchn"/>
+    <w:basedOn w:val="Absatz-Standardschriftart"/>
+    <w:link w:val="berschrift3"/>
     <w:uiPriority w:val="9"/>
     <w:semiHidden/>
     <w:rsid w:val="00737C9F"/>
@@ -5349,10 +5680,10 @@
       <w:szCs w:val="28"/>
     </w:rPr>
   </w:style>
-  <w:style w:type="character" w:customStyle="1" w:styleId="Heading4Char">
-    <w:name w:val="Heading 4 Char"/>
-    <w:basedOn w:val="DefaultParagraphFont"/>
-    <w:link w:val="Heading4"/>
+  <w:style w:type="character" w:customStyle="1" w:styleId="berschrift4Zchn">
+    <w:name w:val="Überschrift 4 Zchn"/>
+    <w:basedOn w:val="Absatz-Standardschriftart"/>
+    <w:link w:val="berschrift4"/>
     <w:uiPriority w:val="9"/>
     <w:semiHidden/>
     <w:rsid w:val="00737C9F"/>
@@ -5363,10 +5694,10 @@
       <w:color w:val="0F4761" w:themeColor="accent1" w:themeShade="BF"/>
     </w:rPr>
   </w:style>
-  <w:style w:type="character" w:customStyle="1" w:styleId="Heading5Char">
-    <w:name w:val="Heading 5 Char"/>
-    <w:basedOn w:val="DefaultParagraphFont"/>
-    <w:link w:val="Heading5"/>
+  <w:style w:type="character" w:customStyle="1" w:styleId="berschrift5Zchn">
+    <w:name w:val="Überschrift 5 Zchn"/>
+    <w:basedOn w:val="Absatz-Standardschriftart"/>
+    <w:link w:val="berschrift5"/>
     <w:uiPriority w:val="9"/>
     <w:semiHidden/>
     <w:rsid w:val="00737C9F"/>
@@ -5375,10 +5706,10 @@
       <w:color w:val="0F4761" w:themeColor="accent1" w:themeShade="BF"/>
     </w:rPr>
   </w:style>
-  <w:style w:type="character" w:customStyle="1" w:styleId="Heading6Char">
-    <w:name w:val="Heading 6 Char"/>
-    <w:basedOn w:val="DefaultParagraphFont"/>
-    <w:link w:val="Heading6"/>
+  <w:style w:type="character" w:customStyle="1" w:styleId="berschrift6Zchn">
+    <w:name w:val="Überschrift 6 Zchn"/>
+    <w:basedOn w:val="Absatz-Standardschriftart"/>
+    <w:link w:val="berschrift6"/>
     <w:uiPriority w:val="9"/>
     <w:semiHidden/>
     <w:rsid w:val="00737C9F"/>
@@ -5392,10 +5723,10 @@
       <w14:ligatures w14:val="none"/>
     </w:rPr>
   </w:style>
-  <w:style w:type="character" w:customStyle="1" w:styleId="Heading7Char">
-    <w:name w:val="Heading 7 Char"/>
-    <w:basedOn w:val="DefaultParagraphFont"/>
-    <w:link w:val="Heading7"/>
+  <w:style w:type="character" w:customStyle="1" w:styleId="berschrift7Zchn">
+    <w:name w:val="Überschrift 7 Zchn"/>
+    <w:basedOn w:val="Absatz-Standardschriftart"/>
+    <w:link w:val="berschrift7"/>
     <w:uiPriority w:val="9"/>
     <w:semiHidden/>
     <w:rsid w:val="00737C9F"/>
@@ -5407,10 +5738,10 @@
       <w14:ligatures w14:val="none"/>
     </w:rPr>
   </w:style>
-  <w:style w:type="character" w:customStyle="1" w:styleId="Heading8Char">
-    <w:name w:val="Heading 8 Char"/>
-    <w:basedOn w:val="DefaultParagraphFont"/>
-    <w:link w:val="Heading8"/>
+  <w:style w:type="character" w:customStyle="1" w:styleId="berschrift8Zchn">
+    <w:name w:val="Überschrift 8 Zchn"/>
+    <w:basedOn w:val="Absatz-Standardschriftart"/>
+    <w:link w:val="berschrift8"/>
     <w:uiPriority w:val="9"/>
     <w:semiHidden/>
     <w:rsid w:val="00737C9F"/>
@@ -5424,10 +5755,10 @@
       <w14:ligatures w14:val="none"/>
     </w:rPr>
   </w:style>
-  <w:style w:type="character" w:customStyle="1" w:styleId="Heading9Char">
-    <w:name w:val="Heading 9 Char"/>
-    <w:basedOn w:val="DefaultParagraphFont"/>
-    <w:link w:val="Heading9"/>
+  <w:style w:type="character" w:customStyle="1" w:styleId="berschrift9Zchn">
+    <w:name w:val="Überschrift 9 Zchn"/>
+    <w:basedOn w:val="Absatz-Standardschriftart"/>
+    <w:link w:val="berschrift9"/>
     <w:uiPriority w:val="9"/>
     <w:semiHidden/>
     <w:rsid w:val="00737C9F"/>
@@ -5439,11 +5770,11 @@
       <w14:ligatures w14:val="none"/>
     </w:rPr>
   </w:style>
-  <w:style w:type="paragraph" w:styleId="Title">
+  <w:style w:type="paragraph" w:styleId="Titel">
     <w:name w:val="Title"/>
-    <w:basedOn w:val="Normal"/>
-    <w:next w:val="Normal"/>
-    <w:link w:val="TitleChar"/>
+    <w:basedOn w:val="Standard"/>
+    <w:next w:val="Standard"/>
+    <w:link w:val="TitelZchn"/>
     <w:uiPriority w:val="10"/>
     <w:qFormat/>
     <w:rsid w:val="00737C9F"/>
@@ -5459,10 +5790,10 @@
       <w:szCs w:val="56"/>
     </w:rPr>
   </w:style>
-  <w:style w:type="character" w:customStyle="1" w:styleId="TitleChar">
-    <w:name w:val="Title Char"/>
-    <w:basedOn w:val="DefaultParagraphFont"/>
-    <w:link w:val="Title"/>
+  <w:style w:type="character" w:customStyle="1" w:styleId="TitelZchn">
+    <w:name w:val="Titel Zchn"/>
+    <w:basedOn w:val="Absatz-Standardschriftart"/>
+    <w:link w:val="Titel"/>
     <w:uiPriority w:val="10"/>
     <w:rsid w:val="00737C9F"/>
     <w:rPr>
@@ -5475,11 +5806,11 @@
       <w14:ligatures w14:val="none"/>
     </w:rPr>
   </w:style>
-  <w:style w:type="paragraph" w:styleId="Subtitle">
+  <w:style w:type="paragraph" w:styleId="Untertitel">
     <w:name w:val="Subtitle"/>
-    <w:basedOn w:val="Normal"/>
-    <w:next w:val="Normal"/>
-    <w:link w:val="SubtitleChar"/>
+    <w:basedOn w:val="Standard"/>
+    <w:next w:val="Standard"/>
+    <w:link w:val="UntertitelZchn"/>
     <w:uiPriority w:val="11"/>
     <w:qFormat/>
     <w:rsid w:val="00737C9F"/>
@@ -5496,10 +5827,10 @@
       <w:szCs w:val="28"/>
     </w:rPr>
   </w:style>
-  <w:style w:type="character" w:customStyle="1" w:styleId="SubtitleChar">
-    <w:name w:val="Subtitle Char"/>
-    <w:basedOn w:val="DefaultParagraphFont"/>
-    <w:link w:val="Subtitle"/>
+  <w:style w:type="character" w:customStyle="1" w:styleId="UntertitelZchn">
+    <w:name w:val="Untertitel Zchn"/>
+    <w:basedOn w:val="Absatz-Standardschriftart"/>
+    <w:link w:val="Untertitel"/>
     <w:uiPriority w:val="11"/>
     <w:rsid w:val="00737C9F"/>
     <w:rPr>
@@ -5510,11 +5841,11 @@
       <w:szCs w:val="28"/>
     </w:rPr>
   </w:style>
-  <w:style w:type="paragraph" w:styleId="Quote">
+  <w:style w:type="paragraph" w:styleId="Zitat">
     <w:name w:val="Quote"/>
-    <w:basedOn w:val="Normal"/>
-    <w:next w:val="Normal"/>
-    <w:link w:val="QuoteChar"/>
+    <w:basedOn w:val="Standard"/>
+    <w:next w:val="Standard"/>
+    <w:link w:val="ZitatZchn"/>
     <w:uiPriority w:val="29"/>
     <w:qFormat/>
     <w:rsid w:val="00737C9F"/>
@@ -5528,10 +5859,10 @@
       <w:color w:val="404040" w:themeColor="text1" w:themeTint="BF"/>
     </w:rPr>
   </w:style>
-  <w:style w:type="character" w:customStyle="1" w:styleId="QuoteChar">
-    <w:name w:val="Quote Char"/>
-    <w:basedOn w:val="DefaultParagraphFont"/>
-    <w:link w:val="Quote"/>
+  <w:style w:type="character" w:customStyle="1" w:styleId="ZitatZchn">
+    <w:name w:val="Zitat Zchn"/>
+    <w:basedOn w:val="Absatz-Standardschriftart"/>
+    <w:link w:val="Zitat"/>
     <w:uiPriority w:val="29"/>
     <w:rsid w:val="00737C9F"/>
     <w:rPr>
@@ -5540,9 +5871,9 @@
       <w:color w:val="404040" w:themeColor="text1" w:themeTint="BF"/>
     </w:rPr>
   </w:style>
-  <w:style w:type="paragraph" w:styleId="ListParagraph">
+  <w:style w:type="paragraph" w:styleId="Listenabsatz">
     <w:name w:val="List Paragraph"/>
-    <w:basedOn w:val="Normal"/>
+    <w:basedOn w:val="Standard"/>
     <w:uiPriority w:val="34"/>
     <w:qFormat/>
     <w:rsid w:val="00737C9F"/>
@@ -5551,9 +5882,9 @@
       <w:contextualSpacing/>
     </w:pPr>
   </w:style>
-  <w:style w:type="character" w:styleId="IntenseEmphasis">
+  <w:style w:type="character" w:styleId="IntensiveHervorhebung">
     <w:name w:val="Intense Emphasis"/>
-    <w:basedOn w:val="DefaultParagraphFont"/>
+    <w:basedOn w:val="Absatz-Standardschriftart"/>
     <w:uiPriority w:val="21"/>
     <w:qFormat/>
     <w:rsid w:val="00737C9F"/>
@@ -5563,11 +5894,11 @@
       <w:color w:val="0F4761" w:themeColor="accent1" w:themeShade="BF"/>
     </w:rPr>
   </w:style>
-  <w:style w:type="paragraph" w:styleId="IntenseQuote">
+  <w:style w:type="paragraph" w:styleId="IntensivesZitat">
     <w:name w:val="Intense Quote"/>
-    <w:basedOn w:val="Normal"/>
-    <w:next w:val="Normal"/>
-    <w:link w:val="IntenseQuoteChar"/>
+    <w:basedOn w:val="Standard"/>
+    <w:next w:val="Standard"/>
+    <w:link w:val="IntensivesZitatZchn"/>
     <w:uiPriority w:val="30"/>
     <w:qFormat/>
     <w:rsid w:val="00737C9F"/>
@@ -5586,10 +5917,10 @@
       <w:color w:val="0F4761" w:themeColor="accent1" w:themeShade="BF"/>
     </w:rPr>
   </w:style>
-  <w:style w:type="character" w:customStyle="1" w:styleId="IntenseQuoteChar">
-    <w:name w:val="Intense Quote Char"/>
-    <w:basedOn w:val="DefaultParagraphFont"/>
-    <w:link w:val="IntenseQuote"/>
+  <w:style w:type="character" w:customStyle="1" w:styleId="IntensivesZitatZchn">
+    <w:name w:val="Intensives Zitat Zchn"/>
+    <w:basedOn w:val="Absatz-Standardschriftart"/>
+    <w:link w:val="IntensivesZitat"/>
     <w:uiPriority w:val="30"/>
     <w:rsid w:val="00737C9F"/>
     <w:rPr>
@@ -5598,9 +5929,9 @@
       <w:color w:val="0F4761" w:themeColor="accent1" w:themeShade="BF"/>
     </w:rPr>
   </w:style>
-  <w:style w:type="character" w:styleId="IntenseReference">
+  <w:style w:type="character" w:styleId="IntensiverVerweis">
     <w:name w:val="Intense Reference"/>
-    <w:basedOn w:val="DefaultParagraphFont"/>
+    <w:basedOn w:val="Absatz-Standardschriftart"/>
     <w:uiPriority w:val="32"/>
     <w:qFormat/>
     <w:rsid w:val="00737C9F"/>
@@ -5612,10 +5943,10 @@
       <w:spacing w:val="5"/>
     </w:rPr>
   </w:style>
-  <w:style w:type="paragraph" w:styleId="BodyText">
+  <w:style w:type="paragraph" w:styleId="Textkrper">
     <w:name w:val="Body Text"/>
-    <w:basedOn w:val="Normal"/>
-    <w:link w:val="BodyTextChar"/>
+    <w:basedOn w:val="Standard"/>
+    <w:link w:val="TextkrperZchn"/>
     <w:rsid w:val="00737C9F"/>
     <w:pPr>
       <w:spacing w:line="360" w:lineRule="auto"/>
@@ -5625,10 +5956,10 @@
       <w:lang w:val="de-DE"/>
     </w:rPr>
   </w:style>
-  <w:style w:type="character" w:customStyle="1" w:styleId="BodyTextChar">
-    <w:name w:val="Body Text Char"/>
-    <w:basedOn w:val="DefaultParagraphFont"/>
-    <w:link w:val="BodyText"/>
+  <w:style w:type="character" w:customStyle="1" w:styleId="TextkrperZchn">
+    <w:name w:val="Textkörper Zchn"/>
+    <w:basedOn w:val="Absatz-Standardschriftart"/>
+    <w:link w:val="Textkrper"/>
     <w:rsid w:val="00737C9F"/>
     <w:rPr>
       <w:rFonts w:ascii="Arial" w:eastAsia="Times New Roman" w:hAnsi="Arial" w:cs="Times New Roman"/>
@@ -5638,10 +5969,10 @@
       <w14:ligatures w14:val="none"/>
     </w:rPr>
   </w:style>
-  <w:style w:type="paragraph" w:styleId="Header">
+  <w:style w:type="paragraph" w:styleId="Kopfzeile">
     <w:name w:val="header"/>
-    <w:basedOn w:val="Normal"/>
-    <w:link w:val="HeaderChar"/>
+    <w:basedOn w:val="Standard"/>
+    <w:link w:val="KopfzeileZchn"/>
     <w:unhideWhenUsed/>
     <w:rsid w:val="00737C9F"/>
     <w:pPr>
@@ -5651,10 +5982,10 @@
       </w:tabs>
     </w:pPr>
   </w:style>
-  <w:style w:type="character" w:customStyle="1" w:styleId="HeaderChar">
-    <w:name w:val="Header Char"/>
-    <w:basedOn w:val="DefaultParagraphFont"/>
-    <w:link w:val="Header"/>
+  <w:style w:type="character" w:customStyle="1" w:styleId="KopfzeileZchn">
+    <w:name w:val="Kopfzeile Zchn"/>
+    <w:basedOn w:val="Absatz-Standardschriftart"/>
+    <w:link w:val="Kopfzeile"/>
     <w:rsid w:val="00737C9F"/>
     <w:rPr>
       <w:rFonts w:ascii="Arial" w:eastAsia="Times New Roman" w:hAnsi="Arial" w:cs="Times New Roman"/>
@@ -5663,10 +5994,10 @@
       <w14:ligatures w14:val="none"/>
     </w:rPr>
   </w:style>
-  <w:style w:type="paragraph" w:styleId="Footer">
+  <w:style w:type="paragraph" w:styleId="Fuzeile">
     <w:name w:val="footer"/>
-    <w:basedOn w:val="Normal"/>
-    <w:link w:val="FooterChar"/>
+    <w:basedOn w:val="Standard"/>
+    <w:link w:val="FuzeileZchn"/>
     <w:uiPriority w:val="99"/>
     <w:unhideWhenUsed/>
     <w:rsid w:val="00737C9F"/>
@@ -5677,10 +6008,10 @@
       </w:tabs>
     </w:pPr>
   </w:style>
-  <w:style w:type="character" w:customStyle="1" w:styleId="FooterChar">
-    <w:name w:val="Footer Char"/>
-    <w:basedOn w:val="DefaultParagraphFont"/>
-    <w:link w:val="Footer"/>
+  <w:style w:type="character" w:customStyle="1" w:styleId="FuzeileZchn">
+    <w:name w:val="Fußzeile Zchn"/>
+    <w:basedOn w:val="Absatz-Standardschriftart"/>
+    <w:link w:val="Fuzeile"/>
     <w:uiPriority w:val="99"/>
     <w:rsid w:val="00737C9F"/>
     <w:rPr>
@@ -5690,10 +6021,10 @@
       <w14:ligatures w14:val="none"/>
     </w:rPr>
   </w:style>
-  <w:style w:type="paragraph" w:styleId="TOCHeading">
+  <w:style w:type="paragraph" w:styleId="Inhaltsverzeichnisberschrift">
     <w:name w:val="TOC Heading"/>
-    <w:basedOn w:val="Heading1"/>
-    <w:next w:val="Normal"/>
+    <w:basedOn w:val="berschrift1"/>
+    <w:next w:val="Standard"/>
     <w:uiPriority w:val="39"/>
     <w:unhideWhenUsed/>
     <w:qFormat/>
@@ -5708,10 +6039,10 @@
       <w:lang w:eastAsia="de-AT"/>
     </w:rPr>
   </w:style>
-  <w:style w:type="paragraph" w:styleId="TOC1">
+  <w:style w:type="paragraph" w:styleId="Verzeichnis1">
     <w:name w:val="toc 1"/>
-    <w:basedOn w:val="Normal"/>
-    <w:next w:val="Normal"/>
+    <w:basedOn w:val="Standard"/>
+    <w:next w:val="Standard"/>
     <w:autoRedefine/>
     <w:uiPriority w:val="39"/>
     <w:unhideWhenUsed/>
@@ -5720,10 +6051,10 @@
       <w:spacing w:after="100"/>
     </w:pPr>
   </w:style>
-  <w:style w:type="paragraph" w:styleId="TOC2">
+  <w:style w:type="paragraph" w:styleId="Verzeichnis2">
     <w:name w:val="toc 2"/>
-    <w:basedOn w:val="Normal"/>
-    <w:next w:val="Normal"/>
+    <w:basedOn w:val="Standard"/>
+    <w:next w:val="Standard"/>
     <w:autoRedefine/>
     <w:uiPriority w:val="39"/>
     <w:unhideWhenUsed/>
@@ -5735,7 +6066,7 @@
   </w:style>
   <w:style w:type="character" w:styleId="Hyperlink">
     <w:name w:val="Hyperlink"/>
-    <w:basedOn w:val="DefaultParagraphFont"/>
+    <w:basedOn w:val="Absatz-Standardschriftart"/>
     <w:uiPriority w:val="99"/>
     <w:unhideWhenUsed/>
     <w:rsid w:val="00E00384"/>
@@ -5744,9 +6075,9 @@
       <w:u w:val="single"/>
     </w:rPr>
   </w:style>
-  <w:style w:type="character" w:styleId="UnresolvedMention">
+  <w:style w:type="character" w:styleId="NichtaufgelsteErwhnung">
     <w:name w:val="Unresolved Mention"/>
-    <w:basedOn w:val="DefaultParagraphFont"/>
+    <w:basedOn w:val="Absatz-Standardschriftart"/>
     <w:uiPriority w:val="99"/>
     <w:semiHidden/>
     <w:unhideWhenUsed/>
@@ -5754,6 +6085,18 @@
     <w:rPr>
       <w:color w:val="605E5C"/>
       <w:shd w:val="clear" w:color="auto" w:fill="E1DFDD"/>
+    </w:rPr>
+  </w:style>
+  <w:style w:type="character" w:styleId="BesuchterLink">
+    <w:name w:val="FollowedHyperlink"/>
+    <w:basedOn w:val="Absatz-Standardschriftart"/>
+    <w:uiPriority w:val="99"/>
+    <w:semiHidden/>
+    <w:unhideWhenUsed/>
+    <w:rsid w:val="00F84711"/>
+    <w:rPr>
+      <w:color w:val="96607D" w:themeColor="followedHyperlink"/>
+      <w:u w:val="single"/>
     </w:rPr>
   </w:style>
 </w:styles>
@@ -6059,11 +6402,12 @@
 </file>
 
 <file path=customXml/item2.xml><?xml version="1.0" encoding="utf-8"?>
-<p:properties xmlns:p="http://schemas.microsoft.com/office/2006/metadata/properties" xmlns:xsi="http://www.w3.org/2001/XMLSchema-instance" xmlns:pc="http://schemas.microsoft.com/office/infopath/2007/PartnerControls">
-  <documentManagement>
-    <_activity xmlns="110c7be3-9800-4e33-92a9-a766cc73b196" xsi:nil="true"/>
-  </documentManagement>
-</p:properties>
+<?mso-contentType ?>
+<FormTemplates xmlns="http://schemas.microsoft.com/sharepoint/v3/contenttype/forms">
+  <Display>DocumentLibraryForm</Display>
+  <Edit>DocumentLibraryForm</Edit>
+  <New>DocumentLibraryForm</New>
+</FormTemplates>
 </file>
 
 <file path=customXml/item3.xml><?xml version="1.0" encoding="utf-8"?>
@@ -6294,12 +6638,11 @@
 </file>
 
 <file path=customXml/item4.xml><?xml version="1.0" encoding="utf-8"?>
-<?mso-contentType ?>
-<FormTemplates xmlns="http://schemas.microsoft.com/sharepoint/v3/contenttype/forms">
-  <Display>DocumentLibraryForm</Display>
-  <Edit>DocumentLibraryForm</Edit>
-  <New>DocumentLibraryForm</New>
-</FormTemplates>
+<p:properties xmlns:p="http://schemas.microsoft.com/office/2006/metadata/properties" xmlns:xsi="http://www.w3.org/2001/XMLSchema-instance" xmlns:pc="http://schemas.microsoft.com/office/infopath/2007/PartnerControls">
+  <documentManagement>
+    <_activity xmlns="110c7be3-9800-4e33-92a9-a766cc73b196" xsi:nil="true"/>
+  </documentManagement>
+</p:properties>
 </file>
 
 <file path=customXml/itemProps1.xml><?xml version="1.0" encoding="utf-8"?>
@@ -6311,11 +6654,9 @@
 </file>
 
 <file path=customXml/itemProps2.xml><?xml version="1.0" encoding="utf-8"?>
-<ds:datastoreItem xmlns:ds="http://schemas.openxmlformats.org/officeDocument/2006/customXml" ds:itemID="{7F1F3916-43FC-4D68-BC26-09C64A991000}">
+<ds:datastoreItem xmlns:ds="http://schemas.openxmlformats.org/officeDocument/2006/customXml" ds:itemID="{C99EDA9E-00DF-42C0-A8E7-F6CFCD03E6B5}">
   <ds:schemaRefs>
-    <ds:schemaRef ds:uri="http://schemas.microsoft.com/office/2006/metadata/properties"/>
-    <ds:schemaRef ds:uri="http://schemas.microsoft.com/office/infopath/2007/PartnerControls"/>
-    <ds:schemaRef ds:uri="110c7be3-9800-4e33-92a9-a766cc73b196"/>
+    <ds:schemaRef ds:uri="http://schemas.microsoft.com/sharepoint/v3/contenttype/forms"/>
   </ds:schemaRefs>
 </ds:datastoreItem>
 </file>
@@ -6340,9 +6681,11 @@
 </file>
 
 <file path=customXml/itemProps4.xml><?xml version="1.0" encoding="utf-8"?>
-<ds:datastoreItem xmlns:ds="http://schemas.openxmlformats.org/officeDocument/2006/customXml" ds:itemID="{C99EDA9E-00DF-42C0-A8E7-F6CFCD03E6B5}">
+<ds:datastoreItem xmlns:ds="http://schemas.openxmlformats.org/officeDocument/2006/customXml" ds:itemID="{7F1F3916-43FC-4D68-BC26-09C64A991000}">
   <ds:schemaRefs>
-    <ds:schemaRef ds:uri="http://schemas.microsoft.com/sharepoint/v3/contenttype/forms"/>
+    <ds:schemaRef ds:uri="http://schemas.microsoft.com/office/2006/metadata/properties"/>
+    <ds:schemaRef ds:uri="http://schemas.microsoft.com/office/infopath/2007/PartnerControls"/>
+    <ds:schemaRef ds:uri="110c7be3-9800-4e33-92a9-a766cc73b196"/>
   </ds:schemaRefs>
 </ds:datastoreItem>
 </file>
</xml_diff>